<commit_message>
V3 Add QuestionRepositoryFake - Update Test Project - Modify API project
</commit_message>
<xml_diff>
--- a/Transmission_Connaissances_Quizz.docx
+++ b/Transmission_Connaissances_Quizz.docx
@@ -16,7 +16,7 @@
           <w:lang w:eastAsia="fr-FR"/>
         </w:rPr>
         <w:drawing>
-          <wp:anchor distT="0" distB="0" distL="114300" distR="114300" simplePos="0" relativeHeight="251662336" behindDoc="0" locked="0" layoutInCell="1" allowOverlap="1" wp14:anchorId="797BF7AE" wp14:editId="33FDB5F3">
+          <wp:anchor distT="0" distB="0" distL="114300" distR="114300" simplePos="0" relativeHeight="251662336" behindDoc="0" locked="0" layoutInCell="1" allowOverlap="1" wp14:anchorId="7925BE51" wp14:editId="38032E0D">
             <wp:simplePos x="0" y="0"/>
             <wp:positionH relativeFrom="margin">
               <wp:align>center</wp:align>
@@ -106,7 +106,7 @@
         <mc:AlternateContent>
           <mc:Choice Requires="wps">
             <w:drawing>
-              <wp:anchor distT="0" distB="0" distL="114300" distR="114300" simplePos="0" relativeHeight="251660288" behindDoc="0" locked="0" layoutInCell="1" allowOverlap="1" wp14:editId="435C9DD0">
+              <wp:anchor distT="0" distB="0" distL="114300" distR="114300" simplePos="0" relativeHeight="251660288" behindDoc="0" locked="0" layoutInCell="1" allowOverlap="1" wp14:anchorId="6D0A6FAD" wp14:editId="446B4093">
                 <wp:simplePos x="0" y="0"/>
                 <wp:positionH relativeFrom="margin">
                   <wp:align>center</wp:align>
@@ -185,6 +185,7 @@
                                 <w:dataBinding w:prefixMappings="xmlns:ns0='http://purl.org/dc/elements/1.1/' xmlns:ns1='http://schemas.openxmlformats.org/package/2006/metadata/core-properties' " w:xpath="/ns1:coreProperties[1]/ns0:title[1]" w:storeItemID="{6C3C8BC8-F283-45AE-878A-BAB7291924A1}"/>
                                 <w:text/>
                               </w:sdtPr>
+                              <w:sdtEndPr/>
                               <w:sdtContent>
                                 <w:r>
                                   <w:rPr>
@@ -217,7 +218,7 @@
           </mc:Choice>
           <mc:Fallback>
             <w:pict>
-              <v:shapetype id="_x0000_t7" coordsize="21600,21600" o:spt="7" adj="5400" path="m@0,l,21600@1,21600,21600,xe">
+              <v:shapetype w14:anchorId="6D0A6FAD" id="_x0000_t7" coordsize="21600,21600" o:spt="7" adj="5400" path="m@0,l,21600@1,21600,21600,xe">
                 <v:stroke joinstyle="miter"/>
                 <v:formulas>
                   <v:f eqn="val #0"/>
@@ -239,7 +240,7 @@
                   <v:h position="#0,topLeft" xrange="0,21600"/>
                 </v:handles>
               </v:shapetype>
-              <v:shape id="Parallélogramme 23" o:spid="_x0000_s1026" type="#_x0000_t7" style="position:absolute;margin-left:0;margin-top:7.3pt;width:522.4pt;height:85.75pt;z-index:251660288;visibility:visible;mso-wrap-style:square;mso-width-percent:0;mso-height-percent:0;mso-wrap-distance-left:9pt;mso-wrap-distance-top:0;mso-wrap-distance-right:9pt;mso-wrap-distance-bottom:0;mso-position-horizontal:center;mso-position-horizontal-relative:margin;mso-position-vertical:absolute;mso-position-vertical-relative:text;mso-width-percent:0;mso-height-percent:0;mso-width-relative:margin;mso-height-relative:margin;v-text-anchor:middle" o:gfxdata="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" adj="0" fillcolor="#2c2c2c" stroked="f" strokeweight="2pt">
+              <v:shape id="Parallélogramme 23" o:spid="_x0000_s1026" type="#_x0000_t7" style="position:absolute;margin-left:0;margin-top:7.3pt;width:522.4pt;height:85.75pt;z-index:251660288;visibility:visible;mso-wrap-style:square;mso-width-percent:0;mso-height-percent:0;mso-wrap-distance-left:9pt;mso-wrap-distance-top:0;mso-wrap-distance-right:9pt;mso-wrap-distance-bottom:0;mso-position-horizontal:center;mso-position-horizontal-relative:margin;mso-position-vertical:absolute;mso-position-vertical-relative:text;mso-width-percent:0;mso-height-percent:0;mso-width-relative:margin;mso-height-relative:margin;v-text-anchor:middle" o:gfxdata="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" adj="0" fillcolor="#2c2c2c" stroked="f" strokeweight="2pt">
                 <v:textbox>
                   <w:txbxContent>
                     <w:p>
@@ -269,6 +270,7 @@
                           <w:dataBinding w:prefixMappings="xmlns:ns0='http://purl.org/dc/elements/1.1/' xmlns:ns1='http://schemas.openxmlformats.org/package/2006/metadata/core-properties' " w:xpath="/ns1:coreProperties[1]/ns0:title[1]" w:storeItemID="{6C3C8BC8-F283-45AE-878A-BAB7291924A1}"/>
                           <w:text/>
                         </w:sdtPr>
+                        <w:sdtEndPr/>
                         <w:sdtContent>
                           <w:r>
                             <w:rPr>
@@ -407,7 +409,7 @@
           <w:r>
             <w:fldChar w:fldCharType="separate"/>
           </w:r>
-          <w:hyperlink w:anchor="_Toc19435645" w:history="1">
+          <w:hyperlink w:anchor="_Toc19977531" w:history="1">
             <w:r>
               <w:rPr>
                 <w:rStyle w:val="Lienhypertexte"/>
@@ -453,7 +455,7 @@
                 <w:noProof/>
                 <w:webHidden/>
               </w:rPr>
-              <w:instrText xml:space="preserve"> PAGEREF _Toc19435645 \h </w:instrText>
+              <w:instrText xml:space="preserve"> PAGEREF _Toc19977531 \h </w:instrText>
             </w:r>
             <w:r>
               <w:rPr>
@@ -497,7 +499,7 @@
               <w:lang w:eastAsia="fr-FR"/>
             </w:rPr>
           </w:pPr>
-          <w:hyperlink w:anchor="_Toc19435646" w:history="1">
+          <w:hyperlink w:anchor="_Toc19977532" w:history="1">
             <w:r>
               <w:rPr>
                 <w:rStyle w:val="Lienhypertexte"/>
@@ -545,7 +547,7 @@
                 <w:noProof/>
                 <w:webHidden/>
               </w:rPr>
-              <w:instrText xml:space="preserve"> PAGEREF _Toc19435646 \h </w:instrText>
+              <w:instrText xml:space="preserve"> PAGEREF _Toc19977532 \h </w:instrText>
             </w:r>
             <w:r>
               <w:rPr>
@@ -583,7 +585,7 @@
               <w:rFonts w:asciiTheme="minorHAnsi" w:eastAsiaTheme="minorEastAsia" w:hAnsiTheme="minorHAnsi" w:cstheme="minorBidi"/>
             </w:rPr>
           </w:pPr>
-          <w:hyperlink w:anchor="_Toc19435647" w:history="1">
+          <w:hyperlink w:anchor="_Toc19977533" w:history="1">
             <w:r>
               <w:rPr>
                 <w:rStyle w:val="Lienhypertexte"/>
@@ -606,7 +608,7 @@
               <w:rPr>
                 <w:webHidden/>
               </w:rPr>
-              <w:instrText xml:space="preserve"> PAGEREF _Toc19435647 \h </w:instrText>
+              <w:instrText xml:space="preserve"> PAGEREF _Toc19977533 \h </w:instrText>
             </w:r>
             <w:r>
               <w:rPr>
@@ -640,7 +642,7 @@
               <w:rFonts w:asciiTheme="minorHAnsi" w:eastAsiaTheme="minorEastAsia" w:hAnsiTheme="minorHAnsi" w:cstheme="minorBidi"/>
             </w:rPr>
           </w:pPr>
-          <w:hyperlink w:anchor="_Toc19435648" w:history="1">
+          <w:hyperlink w:anchor="_Toc19977534" w:history="1">
             <w:r>
               <w:rPr>
                 <w:rStyle w:val="Lienhypertexte"/>
@@ -663,7 +665,7 @@
               <w:rPr>
                 <w:webHidden/>
               </w:rPr>
-              <w:instrText xml:space="preserve"> PAGEREF _Toc19435648 \h </w:instrText>
+              <w:instrText xml:space="preserve"> PAGEREF _Toc19977534 \h </w:instrText>
             </w:r>
             <w:r>
               <w:rPr>
@@ -697,7 +699,7 @@
               <w:rFonts w:asciiTheme="minorHAnsi" w:eastAsiaTheme="minorEastAsia" w:hAnsiTheme="minorHAnsi" w:cstheme="minorBidi"/>
             </w:rPr>
           </w:pPr>
-          <w:hyperlink w:anchor="_Toc19435649" w:history="1">
+          <w:hyperlink w:anchor="_Toc19977535" w:history="1">
             <w:r>
               <w:rPr>
                 <w:rStyle w:val="Lienhypertexte"/>
@@ -720,7 +722,7 @@
               <w:rPr>
                 <w:webHidden/>
               </w:rPr>
-              <w:instrText xml:space="preserve"> PAGEREF _Toc19435649 \h </w:instrText>
+              <w:instrText xml:space="preserve"> PAGEREF _Toc19977535 \h </w:instrText>
             </w:r>
             <w:r>
               <w:rPr>
@@ -754,7 +756,7 @@
               <w:rFonts w:asciiTheme="minorHAnsi" w:eastAsiaTheme="minorEastAsia" w:hAnsiTheme="minorHAnsi" w:cstheme="minorBidi"/>
             </w:rPr>
           </w:pPr>
-          <w:hyperlink w:anchor="_Toc19435650" w:history="1">
+          <w:hyperlink w:anchor="_Toc19977536" w:history="1">
             <w:r>
               <w:rPr>
                 <w:rStyle w:val="Lienhypertexte"/>
@@ -778,7 +780,7 @@
               <w:rPr>
                 <w:webHidden/>
               </w:rPr>
-              <w:instrText xml:space="preserve"> PAGEREF _Toc19435650 \h </w:instrText>
+              <w:instrText xml:space="preserve"> PAGEREF _Toc19977536 \h </w:instrText>
             </w:r>
             <w:r>
               <w:rPr>
@@ -795,7 +797,7 @@
               <w:rPr>
                 <w:webHidden/>
               </w:rPr>
-              <w:t>7</w:t>
+              <w:t>8</w:t>
             </w:r>
             <w:r>
               <w:rPr>
@@ -812,7 +814,7 @@
               <w:rFonts w:asciiTheme="minorHAnsi" w:eastAsiaTheme="minorEastAsia" w:hAnsiTheme="minorHAnsi" w:cstheme="minorBidi"/>
             </w:rPr>
           </w:pPr>
-          <w:hyperlink w:anchor="_Toc19435651" w:history="1">
+          <w:hyperlink w:anchor="_Toc19977537" w:history="1">
             <w:r>
               <w:rPr>
                 <w:rStyle w:val="Lienhypertexte"/>
@@ -835,7 +837,7 @@
               <w:rPr>
                 <w:webHidden/>
               </w:rPr>
-              <w:instrText xml:space="preserve"> PAGEREF _Toc19435651 \h </w:instrText>
+              <w:instrText xml:space="preserve"> PAGEREF _Toc19977537 \h </w:instrText>
             </w:r>
             <w:r>
               <w:rPr>
@@ -852,7 +854,7 @@
               <w:rPr>
                 <w:webHidden/>
               </w:rPr>
-              <w:t>10</w:t>
+              <w:t>11</w:t>
             </w:r>
             <w:r>
               <w:rPr>
@@ -871,8 +873,6 @@
             <w:fldChar w:fldCharType="end"/>
           </w:r>
         </w:p>
-        <w:bookmarkStart w:id="0" w:name="_GoBack" w:displacedByCustomXml="next"/>
-        <w:bookmarkEnd w:id="0" w:displacedByCustomXml="next"/>
       </w:sdtContent>
     </w:sdt>
     <w:p>
@@ -893,6 +893,8 @@
         </w:rPr>
         <w:br w:type="page"/>
       </w:r>
+      <w:bookmarkStart w:id="0" w:name="_GoBack"/>
+      <w:bookmarkEnd w:id="0"/>
     </w:p>
     <w:p>
       <w:pPr>
@@ -909,7 +911,7 @@
           <w:u w:val="single"/>
         </w:rPr>
       </w:pPr>
-      <w:bookmarkStart w:id="1" w:name="_Toc19435645"/>
+      <w:bookmarkStart w:id="1" w:name="_Toc19977531"/>
       <w:r>
         <w:rPr>
           <w:rFonts w:ascii="Arial" w:hAnsi="Arial" w:cs="Arial"/>
@@ -1334,7 +1336,7 @@
           <w:u w:val="single"/>
         </w:rPr>
       </w:pPr>
-      <w:bookmarkStart w:id="2" w:name="_Toc19435646"/>
+      <w:bookmarkStart w:id="2" w:name="_Toc19977532"/>
       <w:r>
         <w:rPr>
           <w:rFonts w:ascii="Arial" w:hAnsi="Arial" w:cs="Arial"/>
@@ -1620,7 +1622,7 @@
           <w:szCs w:val="24"/>
         </w:rPr>
       </w:pPr>
-      <w:bookmarkStart w:id="3" w:name="_Toc19435647"/>
+      <w:bookmarkStart w:id="3" w:name="_Toc19977533"/>
       <w:r>
         <w:rPr>
           <w:rFonts w:ascii="Arial" w:hAnsi="Arial" w:cs="Arial"/>
@@ -2580,7 +2582,7 @@
           <w:lang w:eastAsia="fr-FR"/>
         </w:rPr>
       </w:pPr>
-      <w:bookmarkStart w:id="4" w:name="_Toc19435648"/>
+      <w:bookmarkStart w:id="4" w:name="_Toc19977534"/>
       <w:r>
         <w:rPr>
           <w:rFonts w:ascii="Arial" w:eastAsia="Times New Roman" w:hAnsi="Arial" w:cs="Arial"/>
@@ -2705,7 +2707,7 @@
         <mc:AlternateContent>
           <mc:Choice Requires="wps">
             <w:drawing>
-              <wp:anchor distT="0" distB="0" distL="114300" distR="114300" simplePos="0" relativeHeight="251659264" behindDoc="0" locked="0" layoutInCell="1" allowOverlap="1" wp14:anchorId="50C75C81" wp14:editId="20B8B1C6">
+              <wp:anchor distT="0" distB="0" distL="114300" distR="114300" simplePos="0" relativeHeight="251659264" behindDoc="0" locked="0" layoutInCell="1" allowOverlap="1" wp14:anchorId="619923A3" wp14:editId="4AF9150E">
                 <wp:simplePos x="0" y="0"/>
                 <wp:positionH relativeFrom="column">
                   <wp:posOffset>1439545</wp:posOffset>
@@ -2783,7 +2785,7 @@
           <w:lang w:eastAsia="fr-FR"/>
         </w:rPr>
         <w:drawing>
-          <wp:inline distT="0" distB="0" distL="0" distR="0" wp14:anchorId="18DCA4FB" wp14:editId="07501841">
+          <wp:inline distT="0" distB="0" distL="0" distR="0" wp14:anchorId="50A9A90E" wp14:editId="17C7584D">
             <wp:extent cx="2727960" cy="3700537"/>
             <wp:effectExtent l="0" t="0" r="0" b="0"/>
             <wp:docPr id="1" name="Image 1"/>
@@ -2881,7 +2883,7 @@
           <w:noProof/>
         </w:rPr>
         <w:drawing>
-          <wp:inline distT="0" distB="0" distL="0" distR="0" wp14:anchorId="1B336629" wp14:editId="591A36B9">
+          <wp:inline distT="0" distB="0" distL="0" distR="0" wp14:anchorId="5593501F" wp14:editId="0F75A06A">
             <wp:extent cx="3810000" cy="1973855"/>
             <wp:effectExtent l="0" t="0" r="0" b="7620"/>
             <wp:docPr id="4" name="Image 4"/>
@@ -3087,7 +3089,7 @@
           <w:lang w:eastAsia="fr-FR"/>
         </w:rPr>
       </w:pPr>
-      <w:bookmarkStart w:id="5" w:name="_Toc19435649"/>
+      <w:bookmarkStart w:id="5" w:name="_Toc19977535"/>
       <w:r>
         <w:rPr>
           <w:rFonts w:ascii="Arial" w:eastAsia="Times New Roman" w:hAnsi="Arial" w:cs="Arial"/>
@@ -3206,10 +3208,10 @@
           <w:noProof/>
         </w:rPr>
         <w:drawing>
-          <wp:inline distT="0" distB="0" distL="0" distR="0" wp14:anchorId="4808A152" wp14:editId="32363D62">
-            <wp:extent cx="5760720" cy="2677160"/>
-            <wp:effectExtent l="0" t="0" r="0" b="8890"/>
-            <wp:docPr id="10" name="Image 10"/>
+          <wp:inline distT="0" distB="0" distL="0" distR="0" wp14:anchorId="5F3F4879" wp14:editId="094C7960">
+            <wp:extent cx="5760720" cy="2278380"/>
+            <wp:effectExtent l="0" t="0" r="0" b="7620"/>
+            <wp:docPr id="11" name="Image 11"/>
             <wp:cNvGraphicFramePr>
               <a:graphicFrameLocks xmlns:a="http://schemas.openxmlformats.org/drawingml/2006/main" noChangeAspect="1"/>
             </wp:cNvGraphicFramePr>
@@ -3229,7 +3231,7 @@
                   <pic:spPr>
                     <a:xfrm>
                       <a:off x="0" y="0"/>
-                      <a:ext cx="5760720" cy="2677160"/>
+                      <a:ext cx="5760720" cy="2278380"/>
                     </a:xfrm>
                     <a:prstGeom prst="rect">
                       <a:avLst/>
@@ -3304,10 +3306,10 @@
           <w:noProof/>
         </w:rPr>
         <w:drawing>
-          <wp:inline distT="0" distB="0" distL="0" distR="0" wp14:anchorId="0899356E" wp14:editId="7868E04B">
-            <wp:extent cx="5760720" cy="2160905"/>
-            <wp:effectExtent l="0" t="0" r="0" b="0"/>
-            <wp:docPr id="12" name="Image 12"/>
+          <wp:inline distT="0" distB="0" distL="0" distR="0" wp14:anchorId="612B25D9" wp14:editId="60873801">
+            <wp:extent cx="5760720" cy="1458595"/>
+            <wp:effectExtent l="0" t="0" r="0" b="8255"/>
+            <wp:docPr id="7" name="Image 7"/>
             <wp:cNvGraphicFramePr>
               <a:graphicFrameLocks xmlns:a="http://schemas.openxmlformats.org/drawingml/2006/main" noChangeAspect="1"/>
             </wp:cNvGraphicFramePr>
@@ -3327,7 +3329,7 @@
                   <pic:spPr>
                     <a:xfrm>
                       <a:off x="0" y="0"/>
-                      <a:ext cx="5760720" cy="2160905"/>
+                      <a:ext cx="5760720" cy="1458595"/>
                     </a:xfrm>
                     <a:prstGeom prst="rect">
                       <a:avLst/>
@@ -3372,7 +3374,57 @@
           <w:szCs w:val="24"/>
           <w:lang w:eastAsia="fr-FR"/>
         </w:rPr>
-        <w:t>On voit ici que le test du Delete indique bien que la méthode n’a pas été implémenté</w:t>
+        <w:t>On voit ici que le</w:t>
+      </w:r>
+      <w:r>
+        <w:rPr>
+          <w:rFonts w:ascii="Arial" w:eastAsia="Times New Roman" w:hAnsi="Arial" w:cs="Arial"/>
+          <w:color w:val="000000"/>
+          <w:sz w:val="24"/>
+          <w:szCs w:val="24"/>
+          <w:lang w:eastAsia="fr-FR"/>
+        </w:rPr>
+        <w:t>s</w:t>
+      </w:r>
+      <w:r>
+        <w:rPr>
+          <w:rFonts w:ascii="Arial" w:eastAsia="Times New Roman" w:hAnsi="Arial" w:cs="Arial"/>
+          <w:color w:val="000000"/>
+          <w:sz w:val="24"/>
+          <w:szCs w:val="24"/>
+          <w:lang w:eastAsia="fr-FR"/>
+        </w:rPr>
+        <w:t xml:space="preserve"> test</w:t>
+      </w:r>
+      <w:r>
+        <w:rPr>
+          <w:rFonts w:ascii="Arial" w:eastAsia="Times New Roman" w:hAnsi="Arial" w:cs="Arial"/>
+          <w:color w:val="000000"/>
+          <w:sz w:val="24"/>
+          <w:szCs w:val="24"/>
+          <w:lang w:eastAsia="fr-FR"/>
+        </w:rPr>
+        <w:t>s concernant</w:t>
+      </w:r>
+      <w:r>
+        <w:rPr>
+          <w:rFonts w:ascii="Arial" w:eastAsia="Times New Roman" w:hAnsi="Arial" w:cs="Arial"/>
+          <w:color w:val="000000"/>
+          <w:sz w:val="24"/>
+          <w:szCs w:val="24"/>
+          <w:lang w:eastAsia="fr-FR"/>
+        </w:rPr>
+        <w:t xml:space="preserve"> </w:t>
+      </w:r>
+      <w:r>
+        <w:rPr>
+          <w:rFonts w:ascii="Arial" w:eastAsia="Times New Roman" w:hAnsi="Arial" w:cs="Arial"/>
+          <w:color w:val="000000"/>
+          <w:sz w:val="24"/>
+          <w:szCs w:val="24"/>
+          <w:lang w:eastAsia="fr-FR"/>
+        </w:rPr>
+        <w:t>l</w:t>
       </w:r>
       <w:r>
         <w:rPr>
@@ -3392,6 +3444,66 @@
           <w:szCs w:val="24"/>
           <w:lang w:eastAsia="fr-FR"/>
         </w:rPr>
+        <w:t xml:space="preserve"> </w:t>
+      </w:r>
+      <w:r>
+        <w:rPr>
+          <w:rFonts w:ascii="Arial" w:eastAsia="Times New Roman" w:hAnsi="Arial" w:cs="Arial"/>
+          <w:color w:val="000000"/>
+          <w:sz w:val="24"/>
+          <w:szCs w:val="24"/>
+          <w:lang w:eastAsia="fr-FR"/>
+        </w:rPr>
+        <w:t>« </w:t>
+      </w:r>
+      <w:r>
+        <w:rPr>
+          <w:rFonts w:ascii="Arial" w:eastAsia="Times New Roman" w:hAnsi="Arial" w:cs="Arial"/>
+          <w:color w:val="000000"/>
+          <w:sz w:val="24"/>
+          <w:szCs w:val="24"/>
+          <w:lang w:eastAsia="fr-FR"/>
+        </w:rPr>
+        <w:t>Delete</w:t>
+      </w:r>
+      <w:r>
+        <w:rPr>
+          <w:rFonts w:ascii="Arial" w:eastAsia="Times New Roman" w:hAnsi="Arial" w:cs="Arial"/>
+          <w:color w:val="000000"/>
+          <w:sz w:val="24"/>
+          <w:szCs w:val="24"/>
+          <w:lang w:eastAsia="fr-FR"/>
+        </w:rPr>
+        <w:t> »</w:t>
+      </w:r>
+      <w:r>
+        <w:rPr>
+          <w:rFonts w:ascii="Arial" w:eastAsia="Times New Roman" w:hAnsi="Arial" w:cs="Arial"/>
+          <w:color w:val="000000"/>
+          <w:sz w:val="24"/>
+          <w:szCs w:val="24"/>
+          <w:lang w:eastAsia="fr-FR"/>
+        </w:rPr>
+        <w:t xml:space="preserve"> indique bien que la méthode n’a pas été implémenté</w:t>
+      </w:r>
+      <w:r>
+        <w:rPr>
+          <w:rFonts w:ascii="Arial" w:eastAsia="Times New Roman" w:hAnsi="Arial" w:cs="Arial"/>
+          <w:color w:val="000000"/>
+          <w:sz w:val="24"/>
+          <w:szCs w:val="24"/>
+          <w:lang w:eastAsia="fr-FR"/>
+        </w:rPr>
+        <w:t>e</w:t>
+      </w:r>
+      <w:r>
+        <w:rPr>
+          <w:rFonts w:ascii="Arial" w:eastAsia="Times New Roman" w:hAnsi="Arial" w:cs="Arial"/>
+          <w:color w:val="000000"/>
+          <w:sz w:val="24"/>
+          <w:szCs w:val="24"/>
+          <w:lang w:eastAsia="fr-FR"/>
+        </w:rPr>
         <w:t>, en effet c’est à vous de le faire.</w:t>
       </w:r>
     </w:p>
@@ -3406,6 +3518,268 @@
           <w:lang w:eastAsia="fr-FR"/>
         </w:rPr>
       </w:pPr>
+    </w:p>
+    <w:p>
+      <w:pPr>
+        <w:rPr>
+          <w:rFonts w:ascii="Arial" w:eastAsia="Times New Roman" w:hAnsi="Arial" w:cs="Arial"/>
+          <w:color w:val="000000"/>
+          <w:sz w:val="24"/>
+          <w:szCs w:val="24"/>
+          <w:lang w:eastAsia="fr-FR"/>
+        </w:rPr>
+      </w:pPr>
+      <w:r>
+        <w:rPr>
+          <w:rFonts w:ascii="Arial" w:eastAsia="Times New Roman" w:hAnsi="Arial" w:cs="Arial"/>
+          <w:color w:val="000000"/>
+          <w:sz w:val="24"/>
+          <w:szCs w:val="24"/>
+          <w:lang w:eastAsia="fr-FR"/>
+        </w:rPr>
+        <w:br w:type="page"/>
+      </w:r>
+    </w:p>
+    <w:p>
+      <w:pPr>
+        <w:spacing w:after="0" w:line="240" w:lineRule="auto"/>
+        <w:rPr>
+          <w:rFonts w:ascii="Arial" w:eastAsia="Times New Roman" w:hAnsi="Arial" w:cs="Arial"/>
+          <w:color w:val="000000"/>
+          <w:sz w:val="24"/>
+          <w:szCs w:val="24"/>
+          <w:lang w:eastAsia="fr-FR"/>
+        </w:rPr>
+      </w:pPr>
+    </w:p>
+    <w:p>
+      <w:pPr>
+        <w:spacing w:after="0" w:line="240" w:lineRule="auto"/>
+        <w:rPr>
+          <w:rFonts w:ascii="Arial" w:eastAsia="Times New Roman" w:hAnsi="Arial" w:cs="Arial"/>
+          <w:color w:val="000000"/>
+          <w:sz w:val="24"/>
+          <w:szCs w:val="24"/>
+          <w:lang w:eastAsia="fr-FR"/>
+        </w:rPr>
+      </w:pPr>
+      <w:r>
+        <w:rPr>
+          <w:rFonts w:ascii="Arial" w:eastAsia="Times New Roman" w:hAnsi="Arial" w:cs="Arial"/>
+          <w:color w:val="000000"/>
+          <w:sz w:val="24"/>
+          <w:szCs w:val="24"/>
+          <w:lang w:eastAsia="fr-FR"/>
+        </w:rPr>
+        <w:t>De plus, j’ai implémenté la classe « QuestionRepositoryFake », une classe qui permettra de créer un « faux » jeu de donnée, un peu comme ce que pourrait être les fameuses « fake news », des informations qui sont fausses mais qui paraissent vrai.</w:t>
+      </w:r>
+    </w:p>
+    <w:p>
+      <w:pPr>
+        <w:spacing w:after="0" w:line="240" w:lineRule="auto"/>
+        <w:rPr>
+          <w:rFonts w:ascii="Arial" w:eastAsia="Times New Roman" w:hAnsi="Arial" w:cs="Arial"/>
+          <w:color w:val="000000"/>
+          <w:sz w:val="24"/>
+          <w:szCs w:val="24"/>
+          <w:lang w:eastAsia="fr-FR"/>
+        </w:rPr>
+      </w:pPr>
+    </w:p>
+    <w:p>
+      <w:pPr>
+        <w:spacing w:after="0" w:line="240" w:lineRule="auto"/>
+        <w:rPr>
+          <w:rFonts w:ascii="Arial" w:eastAsia="Times New Roman" w:hAnsi="Arial" w:cs="Arial"/>
+          <w:color w:val="000000"/>
+          <w:sz w:val="24"/>
+          <w:szCs w:val="24"/>
+          <w:lang w:eastAsia="fr-FR"/>
+        </w:rPr>
+      </w:pPr>
+      <w:r>
+        <w:rPr>
+          <w:rFonts w:ascii="Arial" w:eastAsia="Times New Roman" w:hAnsi="Arial" w:cs="Arial"/>
+          <w:color w:val="000000"/>
+          <w:sz w:val="24"/>
+          <w:szCs w:val="24"/>
+          <w:lang w:eastAsia="fr-FR"/>
+        </w:rPr>
+        <w:t xml:space="preserve">Si vous ne les implémentez pas, les tests ne fonctionneront pas. N’oubliez pas de les implémenter afin de reussir l’exercice. J’ai commencé à implémenter cette classe, à vous de </w:t>
+      </w:r>
+      <w:r>
+        <w:rPr>
+          <w:rFonts w:ascii="Arial" w:eastAsia="Times New Roman" w:hAnsi="Arial" w:cs="Arial"/>
+          <w:color w:val="000000"/>
+          <w:sz w:val="24"/>
+          <w:szCs w:val="24"/>
+          <w:lang w:eastAsia="fr-FR"/>
+        </w:rPr>
+        <w:t>finaliser son implémentation.</w:t>
+      </w:r>
+    </w:p>
+    <w:p>
+      <w:pPr>
+        <w:spacing w:after="0" w:line="240" w:lineRule="auto"/>
+        <w:rPr>
+          <w:rFonts w:ascii="Arial" w:eastAsia="Times New Roman" w:hAnsi="Arial" w:cs="Arial"/>
+          <w:color w:val="000000"/>
+          <w:sz w:val="24"/>
+          <w:szCs w:val="24"/>
+          <w:lang w:eastAsia="fr-FR"/>
+        </w:rPr>
+      </w:pPr>
+    </w:p>
+    <w:p>
+      <w:pPr>
+        <w:spacing w:after="0" w:line="240" w:lineRule="auto"/>
+        <w:rPr>
+          <w:rFonts w:ascii="Arial" w:eastAsia="Times New Roman" w:hAnsi="Arial" w:cs="Arial"/>
+          <w:color w:val="000000"/>
+          <w:sz w:val="24"/>
+          <w:szCs w:val="24"/>
+          <w:lang w:eastAsia="fr-FR"/>
+        </w:rPr>
+      </w:pPr>
+      <w:r>
+        <w:rPr>
+          <w:rFonts w:ascii="Arial" w:eastAsia="Times New Roman" w:hAnsi="Arial" w:cs="Arial"/>
+          <w:color w:val="000000"/>
+          <w:sz w:val="24"/>
+          <w:szCs w:val="24"/>
+          <w:lang w:eastAsia="fr-FR"/>
+        </w:rPr>
+        <w:t>Je vous rappelle l’objectif principal est d’implémenter une API, ainsi l’objectif des tests sont de tester la logique, le code que vous avez écrit dans le Controller principal de cette API.</w:t>
+      </w:r>
+    </w:p>
+    <w:p>
+      <w:pPr>
+        <w:spacing w:after="0" w:line="240" w:lineRule="auto"/>
+        <w:rPr>
+          <w:rFonts w:ascii="Arial" w:eastAsia="Times New Roman" w:hAnsi="Arial" w:cs="Arial"/>
+          <w:color w:val="000000"/>
+          <w:sz w:val="24"/>
+          <w:szCs w:val="24"/>
+          <w:lang w:eastAsia="fr-FR"/>
+        </w:rPr>
+      </w:pPr>
+    </w:p>
+    <w:p>
+      <w:pPr>
+        <w:spacing w:after="0" w:line="240" w:lineRule="auto"/>
+        <w:jc w:val="center"/>
+        <w:rPr>
+          <w:rFonts w:ascii="Arial" w:eastAsia="Times New Roman" w:hAnsi="Arial" w:cs="Arial"/>
+          <w:color w:val="000000"/>
+          <w:sz w:val="24"/>
+          <w:szCs w:val="24"/>
+          <w:lang w:eastAsia="fr-FR"/>
+        </w:rPr>
+      </w:pPr>
+      <w:r>
+        <w:rPr>
+          <w:noProof/>
+        </w:rPr>
+        <w:drawing>
+          <wp:inline distT="0" distB="0" distL="0" distR="0" wp14:anchorId="20802B96" wp14:editId="69C4E6AE">
+            <wp:extent cx="2415540" cy="3610096"/>
+            <wp:effectExtent l="0" t="0" r="3810" b="9525"/>
+            <wp:docPr id="2" name="Image 2"/>
+            <wp:cNvGraphicFramePr>
+              <a:graphicFrameLocks xmlns:a="http://schemas.openxmlformats.org/drawingml/2006/main" noChangeAspect="1"/>
+            </wp:cNvGraphicFramePr>
+            <a:graphic xmlns:a="http://schemas.openxmlformats.org/drawingml/2006/main">
+              <a:graphicData uri="http://schemas.openxmlformats.org/drawingml/2006/picture">
+                <pic:pic xmlns:pic="http://schemas.openxmlformats.org/drawingml/2006/picture">
+                  <pic:nvPicPr>
+                    <pic:cNvPr id="1" name=""/>
+                    <pic:cNvPicPr/>
+                  </pic:nvPicPr>
+                  <pic:blipFill>
+                    <a:blip r:embed="rId14"/>
+                    <a:stretch>
+                      <a:fillRect/>
+                    </a:stretch>
+                  </pic:blipFill>
+                  <pic:spPr>
+                    <a:xfrm>
+                      <a:off x="0" y="0"/>
+                      <a:ext cx="2430231" cy="3632052"/>
+                    </a:xfrm>
+                    <a:prstGeom prst="rect">
+                      <a:avLst/>
+                    </a:prstGeom>
+                  </pic:spPr>
+                </pic:pic>
+              </a:graphicData>
+            </a:graphic>
+          </wp:inline>
+        </w:drawing>
+      </w:r>
+    </w:p>
+    <w:p>
+      <w:pPr>
+        <w:spacing w:after="0" w:line="240" w:lineRule="auto"/>
+        <w:rPr>
+          <w:rFonts w:ascii="Arial" w:eastAsia="Times New Roman" w:hAnsi="Arial" w:cs="Arial"/>
+          <w:color w:val="000000"/>
+          <w:sz w:val="24"/>
+          <w:szCs w:val="24"/>
+          <w:lang w:eastAsia="fr-FR"/>
+        </w:rPr>
+      </w:pPr>
+    </w:p>
+    <w:p>
+      <w:pPr>
+        <w:spacing w:after="0" w:line="240" w:lineRule="auto"/>
+        <w:rPr>
+          <w:rFonts w:ascii="Arial" w:eastAsia="Times New Roman" w:hAnsi="Arial" w:cs="Arial"/>
+          <w:color w:val="000000"/>
+          <w:sz w:val="24"/>
+          <w:szCs w:val="24"/>
+          <w:lang w:eastAsia="fr-FR"/>
+        </w:rPr>
+      </w:pPr>
+      <w:r>
+        <w:rPr>
+          <w:noProof/>
+        </w:rPr>
+        <w:drawing>
+          <wp:inline distT="0" distB="0" distL="0" distR="0" wp14:anchorId="56E1166E" wp14:editId="0AE3F359">
+            <wp:extent cx="6078664" cy="2148840"/>
+            <wp:effectExtent l="0" t="0" r="0" b="3810"/>
+            <wp:docPr id="5" name="Image 5"/>
+            <wp:cNvGraphicFramePr>
+              <a:graphicFrameLocks xmlns:a="http://schemas.openxmlformats.org/drawingml/2006/main" noChangeAspect="1"/>
+            </wp:cNvGraphicFramePr>
+            <a:graphic xmlns:a="http://schemas.openxmlformats.org/drawingml/2006/main">
+              <a:graphicData uri="http://schemas.openxmlformats.org/drawingml/2006/picture">
+                <pic:pic xmlns:pic="http://schemas.openxmlformats.org/drawingml/2006/picture">
+                  <pic:nvPicPr>
+                    <pic:cNvPr id="1" name=""/>
+                    <pic:cNvPicPr/>
+                  </pic:nvPicPr>
+                  <pic:blipFill>
+                    <a:blip r:embed="rId15"/>
+                    <a:stretch>
+                      <a:fillRect/>
+                    </a:stretch>
+                  </pic:blipFill>
+                  <pic:spPr>
+                    <a:xfrm>
+                      <a:off x="0" y="0"/>
+                      <a:ext cx="6087305" cy="2151895"/>
+                    </a:xfrm>
+                    <a:prstGeom prst="rect">
+                      <a:avLst/>
+                    </a:prstGeom>
+                  </pic:spPr>
+                </pic:pic>
+              </a:graphicData>
+            </a:graphic>
+          </wp:inline>
+        </w:drawing>
+      </w:r>
     </w:p>
     <w:p>
       <w:pPr>
@@ -3466,6 +3840,41 @@
     <w:p>
       <w:pPr>
         <w:spacing w:after="0" w:line="240" w:lineRule="auto"/>
+        <w:jc w:val="both"/>
+        <w:rPr>
+          <w:rFonts w:ascii="Arial" w:eastAsia="Times New Roman" w:hAnsi="Arial" w:cs="Arial"/>
+          <w:color w:val="000000"/>
+          <w:sz w:val="24"/>
+          <w:szCs w:val="24"/>
+          <w:lang w:eastAsia="fr-FR"/>
+        </w:rPr>
+      </w:pPr>
+      <w:r>
+        <w:rPr>
+          <w:rFonts w:ascii="Arial" w:eastAsia="Times New Roman" w:hAnsi="Arial" w:cs="Arial"/>
+          <w:color w:val="000000"/>
+          <w:sz w:val="24"/>
+          <w:szCs w:val="24"/>
+          <w:lang w:eastAsia="fr-FR"/>
+        </w:rPr>
+        <w:t>Enfin, sachez que j’ai placé un dossier s’appelant « Client » et où se situe deux classes, la classe « ApiClient » et la classe « QuestionClient ». Le but de l’exercice n’étant pas de vous évaluer sur cette partie, sachez que l’implémentation de ces deux classes n’est pas obligatoire, voyez cela comme un bonus à l’exercice que vous pouvez réaliser.</w:t>
+      </w:r>
+    </w:p>
+    <w:p>
+      <w:pPr>
+        <w:spacing w:after="0" w:line="240" w:lineRule="auto"/>
+        <w:rPr>
+          <w:rFonts w:ascii="Arial" w:eastAsia="Times New Roman" w:hAnsi="Arial" w:cs="Arial"/>
+          <w:color w:val="000000"/>
+          <w:sz w:val="24"/>
+          <w:szCs w:val="24"/>
+          <w:lang w:eastAsia="fr-FR"/>
+        </w:rPr>
+      </w:pPr>
+    </w:p>
+    <w:p>
+      <w:pPr>
+        <w:spacing w:after="0" w:line="240" w:lineRule="auto"/>
         <w:rPr>
           <w:rFonts w:ascii="Arial" w:eastAsia="Times New Roman" w:hAnsi="Arial" w:cs="Arial"/>
           <w:color w:val="000000"/>
@@ -3568,7 +3977,7 @@
           <w:lang w:eastAsia="fr-FR"/>
         </w:rPr>
       </w:pPr>
-      <w:bookmarkStart w:id="6" w:name="_Toc19435650"/>
+      <w:bookmarkStart w:id="6" w:name="_Toc19977536"/>
       <w:r>
         <w:rPr>
           <w:rFonts w:ascii="Arial" w:eastAsia="Times New Roman" w:hAnsi="Arial" w:cs="Arial"/>
@@ -3913,99 +4322,6 @@
     </w:p>
     <w:p>
       <w:pPr>
-        <w:tabs>
-          <w:tab w:val="left" w:pos="7590"/>
-        </w:tabs>
-        <w:spacing w:after="0" w:line="240" w:lineRule="auto"/>
-        <w:rPr>
-          <w:rFonts w:ascii="Arial" w:eastAsia="Times New Roman" w:hAnsi="Arial" w:cs="Arial"/>
-          <w:i/>
-          <w:iCs/>
-          <w:sz w:val="24"/>
-          <w:szCs w:val="24"/>
-          <w:lang w:eastAsia="fr-FR"/>
-        </w:rPr>
-      </w:pPr>
-      <w:r>
-        <w:rPr>
-          <w:rFonts w:ascii="Arial" w:eastAsia="Times New Roman" w:hAnsi="Arial" w:cs="Arial"/>
-          <w:i/>
-          <w:iCs/>
-          <w:sz w:val="24"/>
-          <w:szCs w:val="24"/>
-          <w:u w:val="single"/>
-          <w:lang w:eastAsia="fr-FR"/>
-        </w:rPr>
-        <w:t>Optionel</w:t>
-      </w:r>
-      <w:r>
-        <w:rPr>
-          <w:rFonts w:ascii="Arial" w:eastAsia="Times New Roman" w:hAnsi="Arial" w:cs="Arial"/>
-          <w:i/>
-          <w:iCs/>
-          <w:sz w:val="24"/>
-          <w:szCs w:val="24"/>
-          <w:lang w:eastAsia="fr-FR"/>
-        </w:rPr>
-        <w:t> :</w:t>
-      </w:r>
-    </w:p>
-    <w:p>
-      <w:pPr>
-        <w:tabs>
-          <w:tab w:val="left" w:pos="7590"/>
-        </w:tabs>
-        <w:spacing w:after="0" w:line="240" w:lineRule="auto"/>
-        <w:rPr>
-          <w:rFonts w:ascii="Arial" w:eastAsia="Times New Roman" w:hAnsi="Arial" w:cs="Arial"/>
-          <w:i/>
-          <w:iCs/>
-          <w:sz w:val="24"/>
-          <w:szCs w:val="24"/>
-          <w:lang w:eastAsia="fr-FR"/>
-        </w:rPr>
-      </w:pPr>
-    </w:p>
-    <w:p>
-      <w:pPr>
-        <w:tabs>
-          <w:tab w:val="left" w:pos="7590"/>
-        </w:tabs>
-        <w:spacing w:after="0" w:line="240" w:lineRule="auto"/>
-        <w:rPr>
-          <w:rFonts w:ascii="Arial" w:eastAsia="Times New Roman" w:hAnsi="Arial" w:cs="Arial"/>
-          <w:i/>
-          <w:iCs/>
-          <w:sz w:val="24"/>
-          <w:szCs w:val="24"/>
-          <w:lang w:eastAsia="fr-FR"/>
-        </w:rPr>
-      </w:pPr>
-      <w:r>
-        <w:rPr>
-          <w:rFonts w:ascii="Arial" w:eastAsia="Times New Roman" w:hAnsi="Arial" w:cs="Arial"/>
-          <w:i/>
-          <w:iCs/>
-          <w:sz w:val="24"/>
-          <w:szCs w:val="24"/>
-          <w:lang w:eastAsia="fr-FR"/>
-        </w:rPr>
-        <w:t xml:space="preserve">Une fois cela fait, il faudra lui créer un constructeur afin de préciser les propriétés nécessaires à l’ajout d’une nouvelle question. </w:t>
-      </w:r>
-      <w:r>
-        <w:rPr>
-          <w:rFonts w:ascii="Arial" w:eastAsia="Times New Roman" w:hAnsi="Arial" w:cs="Arial"/>
-          <w:i/>
-          <w:iCs/>
-          <w:sz w:val="24"/>
-          <w:szCs w:val="24"/>
-          <w:lang w:eastAsia="fr-FR"/>
-        </w:rPr>
-        <w:br/>
-      </w:r>
-    </w:p>
-    <w:p>
-      <w:pPr>
         <w:pStyle w:val="Paragraphedeliste"/>
         <w:numPr>
           <w:ilvl w:val="0"/>
@@ -4183,7 +4499,7 @@
           <w:lang w:eastAsia="fr-FR"/>
         </w:rPr>
         <w:drawing>
-          <wp:inline distT="0" distB="0" distL="0" distR="0" wp14:anchorId="08E43C11" wp14:editId="36E102D0">
+          <wp:inline distT="0" distB="0" distL="0" distR="0" wp14:anchorId="343AE777" wp14:editId="52CE8577">
             <wp:extent cx="6201120" cy="1666875"/>
             <wp:effectExtent l="0" t="0" r="9525" b="0"/>
             <wp:docPr id="3" name="Image 3"/>
@@ -4198,7 +4514,7 @@
                     <pic:cNvPicPr/>
                   </pic:nvPicPr>
                   <pic:blipFill>
-                    <a:blip r:embed="rId14">
+                    <a:blip r:embed="rId16">
                       <a:extLst>
                         <a:ext uri="{28A0092B-C50C-407E-A947-70E740481C1C}">
                           <a14:useLocalDpi xmlns:a14="http://schemas.microsoft.com/office/drawing/2010/main" val="0"/>
@@ -4423,323 +4739,12 @@
       <w:r>
         <w:rPr>
           <w:noProof/>
-          <w:lang w:eastAsia="fr-FR"/>
         </w:rPr>
         <w:drawing>
-          <wp:inline distT="0" distB="0" distL="0" distR="0" wp14:anchorId="26270E41" wp14:editId="4DC1DEAF">
-            <wp:extent cx="3604260" cy="2941076"/>
-            <wp:effectExtent l="0" t="0" r="0" b="0"/>
-            <wp:docPr id="8" name="Image 8"/>
-            <wp:cNvGraphicFramePr>
-              <a:graphicFrameLocks xmlns:a="http://schemas.openxmlformats.org/drawingml/2006/main" noChangeAspect="1"/>
-            </wp:cNvGraphicFramePr>
-            <a:graphic xmlns:a="http://schemas.openxmlformats.org/drawingml/2006/main">
-              <a:graphicData uri="http://schemas.openxmlformats.org/drawingml/2006/picture">
-                <pic:pic xmlns:pic="http://schemas.openxmlformats.org/drawingml/2006/picture">
-                  <pic:nvPicPr>
-                    <pic:cNvPr id="1" name=""/>
-                    <pic:cNvPicPr/>
-                  </pic:nvPicPr>
-                  <pic:blipFill>
-                    <a:blip r:embed="rId15"/>
-                    <a:stretch>
-                      <a:fillRect/>
-                    </a:stretch>
-                  </pic:blipFill>
-                  <pic:spPr>
-                    <a:xfrm>
-                      <a:off x="0" y="0"/>
-                      <a:ext cx="3615798" cy="2950491"/>
-                    </a:xfrm>
-                    <a:prstGeom prst="rect">
-                      <a:avLst/>
-                    </a:prstGeom>
-                  </pic:spPr>
-                </pic:pic>
-              </a:graphicData>
-            </a:graphic>
-          </wp:inline>
-        </w:drawing>
-      </w:r>
-    </w:p>
-    <w:p>
-      <w:pPr>
-        <w:spacing w:after="0" w:line="240" w:lineRule="auto"/>
-        <w:jc w:val="both"/>
-        <w:rPr>
-          <w:rFonts w:ascii="Arial" w:eastAsia="Times New Roman" w:hAnsi="Arial" w:cs="Arial"/>
-          <w:sz w:val="24"/>
-          <w:szCs w:val="24"/>
-          <w:lang w:eastAsia="fr-FR"/>
-        </w:rPr>
-      </w:pPr>
-      <w:r>
-        <w:rPr>
-          <w:rFonts w:ascii="Arial" w:eastAsia="Times New Roman" w:hAnsi="Arial" w:cs="Arial"/>
-          <w:sz w:val="24"/>
-          <w:szCs w:val="24"/>
-          <w:lang w:eastAsia="fr-FR"/>
-        </w:rPr>
-        <w:t xml:space="preserve">Pour information, une région s’intitulant « Helpers » existe dans le fichier « QuestionController.cs ». Les méthodes, à compléter sont ici à titre indicatif pour vous donner une idée du travail de factorisation à effectuer. </w:t>
-      </w:r>
-    </w:p>
-    <w:p>
-      <w:pPr>
-        <w:spacing w:after="0" w:line="240" w:lineRule="auto"/>
-        <w:jc w:val="both"/>
-        <w:rPr>
-          <w:rFonts w:ascii="Arial" w:eastAsia="Times New Roman" w:hAnsi="Arial" w:cs="Arial"/>
-          <w:sz w:val="24"/>
-          <w:szCs w:val="24"/>
-          <w:lang w:eastAsia="fr-FR"/>
-        </w:rPr>
-      </w:pPr>
-    </w:p>
-    <w:p>
-      <w:pPr>
-        <w:spacing w:after="0" w:line="240" w:lineRule="auto"/>
-        <w:jc w:val="both"/>
-        <w:rPr>
-          <w:rFonts w:ascii="Arial" w:eastAsia="Times New Roman" w:hAnsi="Arial" w:cs="Arial"/>
-          <w:sz w:val="24"/>
-          <w:szCs w:val="24"/>
-          <w:lang w:eastAsia="fr-FR"/>
-        </w:rPr>
-      </w:pPr>
-      <w:r>
-        <w:rPr>
-          <w:noProof/>
-          <w:lang w:eastAsia="fr-FR"/>
-        </w:rPr>
-        <w:drawing>
-          <wp:inline distT="0" distB="0" distL="0" distR="0" wp14:anchorId="26A48ABC" wp14:editId="37921753">
-            <wp:extent cx="5760720" cy="1686560"/>
-            <wp:effectExtent l="0" t="0" r="0" b="8890"/>
-            <wp:docPr id="9" name="Image 9"/>
-            <wp:cNvGraphicFramePr>
-              <a:graphicFrameLocks xmlns:a="http://schemas.openxmlformats.org/drawingml/2006/main" noChangeAspect="1"/>
-            </wp:cNvGraphicFramePr>
-            <a:graphic xmlns:a="http://schemas.openxmlformats.org/drawingml/2006/main">
-              <a:graphicData uri="http://schemas.openxmlformats.org/drawingml/2006/picture">
-                <pic:pic xmlns:pic="http://schemas.openxmlformats.org/drawingml/2006/picture">
-                  <pic:nvPicPr>
-                    <pic:cNvPr id="1" name=""/>
-                    <pic:cNvPicPr/>
-                  </pic:nvPicPr>
-                  <pic:blipFill>
-                    <a:blip r:embed="rId16"/>
-                    <a:stretch>
-                      <a:fillRect/>
-                    </a:stretch>
-                  </pic:blipFill>
-                  <pic:spPr>
-                    <a:xfrm>
-                      <a:off x="0" y="0"/>
-                      <a:ext cx="5760720" cy="1686560"/>
-                    </a:xfrm>
-                    <a:prstGeom prst="rect">
-                      <a:avLst/>
-                    </a:prstGeom>
-                  </pic:spPr>
-                </pic:pic>
-              </a:graphicData>
-            </a:graphic>
-          </wp:inline>
-        </w:drawing>
-      </w:r>
-    </w:p>
-    <w:p>
-      <w:pPr>
-        <w:spacing w:after="0" w:line="240" w:lineRule="auto"/>
-        <w:jc w:val="both"/>
-        <w:rPr>
-          <w:rFonts w:ascii="Arial" w:eastAsia="Times New Roman" w:hAnsi="Arial" w:cs="Arial"/>
-          <w:sz w:val="24"/>
-          <w:szCs w:val="24"/>
-          <w:lang w:eastAsia="fr-FR"/>
-        </w:rPr>
-      </w:pPr>
-    </w:p>
-    <w:p>
-      <w:pPr>
-        <w:spacing w:after="0" w:line="240" w:lineRule="auto"/>
-        <w:jc w:val="both"/>
-        <w:rPr>
-          <w:rFonts w:ascii="Arial" w:eastAsia="Times New Roman" w:hAnsi="Arial" w:cs="Arial"/>
-          <w:sz w:val="24"/>
-          <w:szCs w:val="24"/>
-          <w:lang w:eastAsia="fr-FR"/>
-        </w:rPr>
-      </w:pPr>
-      <w:r>
-        <w:rPr>
-          <w:rFonts w:ascii="Arial" w:eastAsia="Times New Roman" w:hAnsi="Arial" w:cs="Arial"/>
-          <w:sz w:val="24"/>
-          <w:szCs w:val="24"/>
-          <w:lang w:eastAsia="fr-FR"/>
-        </w:rPr>
-        <w:t>La factorisation consiste à appliquer un principe fondamentale de la programm</w:t>
-      </w:r>
-      <w:r>
-        <w:rPr>
-          <w:rFonts w:ascii="Arial" w:eastAsia="Times New Roman" w:hAnsi="Arial" w:cs="Arial"/>
-          <w:sz w:val="24"/>
-          <w:szCs w:val="24"/>
-          <w:lang w:eastAsia="fr-FR"/>
-        </w:rPr>
-        <w:t>ation</w:t>
-      </w:r>
-      <w:r>
-        <w:rPr>
-          <w:rFonts w:ascii="Arial" w:eastAsia="Times New Roman" w:hAnsi="Arial" w:cs="Arial"/>
-          <w:sz w:val="24"/>
-          <w:szCs w:val="24"/>
-          <w:lang w:eastAsia="fr-FR"/>
-        </w:rPr>
-        <w:t xml:space="preserve">, « DRY » pour « Don’t Repeat YourSelf », pas forcément facile à maîtriser et qui consiste à ne pas répéter son code </w:t>
-      </w:r>
-      <w:r>
-        <w:rPr>
-          <w:rFonts w:ascii="Arial" w:eastAsia="Times New Roman" w:hAnsi="Arial" w:cs="Arial"/>
-          <w:sz w:val="24"/>
-          <w:szCs w:val="24"/>
-          <w:lang w:eastAsia="fr-FR"/>
-        </w:rPr>
-        <w:t>ou du moins à le répéter le moins possible.</w:t>
-      </w:r>
-    </w:p>
-    <w:p>
-      <w:pPr>
-        <w:spacing w:after="0" w:line="240" w:lineRule="auto"/>
-        <w:jc w:val="both"/>
-        <w:rPr>
-          <w:rFonts w:ascii="Arial" w:eastAsia="Times New Roman" w:hAnsi="Arial" w:cs="Arial"/>
-          <w:sz w:val="24"/>
-          <w:szCs w:val="24"/>
-          <w:lang w:eastAsia="fr-FR"/>
-        </w:rPr>
-      </w:pPr>
-    </w:p>
-    <w:p>
-      <w:pPr>
-        <w:rPr>
-          <w:rFonts w:ascii="Arial" w:eastAsia="Times New Roman" w:hAnsi="Arial" w:cs="Arial"/>
-          <w:sz w:val="24"/>
-          <w:szCs w:val="24"/>
-          <w:lang w:eastAsia="fr-FR"/>
-        </w:rPr>
-      </w:pPr>
-      <w:r>
-        <w:rPr>
-          <w:rFonts w:ascii="Arial" w:eastAsia="Times New Roman" w:hAnsi="Arial" w:cs="Arial"/>
-          <w:sz w:val="24"/>
-          <w:szCs w:val="24"/>
-          <w:lang w:eastAsia="fr-FR"/>
-        </w:rPr>
-        <w:br w:type="page"/>
-      </w:r>
-    </w:p>
-    <w:p>
-      <w:pPr>
-        <w:spacing w:after="0" w:line="240" w:lineRule="auto"/>
-        <w:jc w:val="both"/>
-        <w:rPr>
-          <w:rFonts w:ascii="Arial" w:eastAsia="Times New Roman" w:hAnsi="Arial" w:cs="Arial"/>
-          <w:sz w:val="24"/>
-          <w:szCs w:val="24"/>
-          <w:lang w:eastAsia="fr-FR"/>
-        </w:rPr>
-      </w:pPr>
-    </w:p>
-    <w:p>
-      <w:pPr>
-        <w:spacing w:after="0" w:line="240" w:lineRule="auto"/>
-        <w:jc w:val="both"/>
-        <w:rPr>
-          <w:rFonts w:ascii="Arial" w:hAnsi="Arial" w:cs="Arial"/>
-          <w:sz w:val="24"/>
-          <w:szCs w:val="24"/>
-          <w:shd w:val="clear" w:color="auto" w:fill="FFFFFF"/>
-        </w:rPr>
-      </w:pPr>
-      <w:r>
-        <w:rPr>
-          <w:rFonts w:ascii="Arial" w:eastAsia="Times New Roman" w:hAnsi="Arial" w:cs="Arial"/>
-          <w:sz w:val="24"/>
-          <w:szCs w:val="24"/>
-          <w:lang w:eastAsia="fr-FR"/>
-        </w:rPr>
-        <w:t xml:space="preserve">Si vous voulez un outil complémentaire pour tester votre API au fur et à mesure de l’exercice, je vous conseille PostMan, un utilitaire qui permet de tester l’ensemble des requêtes http qu’on vous demande d’implémenter, voici ci-dessous le résultat obtenu lors du lancement de la requête </w:t>
-      </w:r>
-      <w:r>
-        <w:rPr>
-          <w:rFonts w:ascii="Arial" w:eastAsia="Times New Roman" w:hAnsi="Arial" w:cs="Arial"/>
-          <w:sz w:val="24"/>
-          <w:szCs w:val="24"/>
-          <w:lang w:eastAsia="fr-FR"/>
-        </w:rPr>
-        <w:t>« </w:t>
-      </w:r>
-      <w:r>
-        <w:rPr>
-          <w:rFonts w:ascii="Arial" w:hAnsi="Arial" w:cs="Arial"/>
-          <w:sz w:val="24"/>
-          <w:szCs w:val="24"/>
-          <w:shd w:val="clear" w:color="auto" w:fill="FFFFFF"/>
-        </w:rPr>
-        <w:t>http://localhost:55124/api/question/getAll</w:t>
-      </w:r>
-      <w:r>
-        <w:rPr>
-          <w:rFonts w:ascii="Arial" w:hAnsi="Arial" w:cs="Arial"/>
-          <w:sz w:val="24"/>
-          <w:szCs w:val="24"/>
-          <w:shd w:val="clear" w:color="auto" w:fill="FFFFFF"/>
-        </w:rPr>
-        <w:t> »</w:t>
-      </w:r>
-      <w:r>
-        <w:rPr>
-          <w:rFonts w:ascii="Arial" w:hAnsi="Arial" w:cs="Arial"/>
-          <w:sz w:val="24"/>
-          <w:szCs w:val="24"/>
-          <w:shd w:val="clear" w:color="auto" w:fill="FFFFFF"/>
-        </w:rPr>
-        <w:t>:</w:t>
-      </w:r>
-    </w:p>
-    <w:p>
-      <w:pPr>
-        <w:spacing w:after="0" w:line="240" w:lineRule="auto"/>
-        <w:jc w:val="both"/>
-        <w:rPr>
-          <w:rFonts w:ascii="Arial" w:hAnsi="Arial" w:cs="Arial"/>
-          <w:sz w:val="24"/>
-          <w:szCs w:val="24"/>
-          <w:shd w:val="clear" w:color="auto" w:fill="FFFFFF"/>
-        </w:rPr>
-      </w:pPr>
-    </w:p>
-    <w:p>
-      <w:pPr>
-        <w:spacing w:after="0" w:line="240" w:lineRule="auto"/>
-        <w:jc w:val="both"/>
-        <w:rPr>
-          <w:rFonts w:ascii="Arial" w:eastAsia="Times New Roman" w:hAnsi="Arial" w:cs="Arial"/>
-          <w:sz w:val="24"/>
-          <w:szCs w:val="24"/>
-          <w:lang w:eastAsia="fr-FR"/>
-        </w:rPr>
-      </w:pPr>
-      <w:r>
-        <w:rPr>
-          <w:noProof/>
-        </w:rPr>
-        <w:drawing>
-          <wp:inline distT="0" distB="0" distL="0" distR="0" wp14:anchorId="7159156E" wp14:editId="759178C8">
-            <wp:extent cx="5760720" cy="3495675"/>
-            <wp:effectExtent l="0" t="0" r="0" b="9525"/>
-            <wp:docPr id="20" name="Image 20"/>
+          <wp:inline distT="0" distB="0" distL="0" distR="0" wp14:anchorId="3C5EB77E" wp14:editId="43016E6C">
+            <wp:extent cx="4122420" cy="2721470"/>
+            <wp:effectExtent l="0" t="0" r="0" b="3175"/>
+            <wp:docPr id="22" name="Image 22"/>
             <wp:cNvGraphicFramePr>
               <a:graphicFrameLocks xmlns:a="http://schemas.openxmlformats.org/drawingml/2006/main" noChangeAspect="1"/>
             </wp:cNvGraphicFramePr>
@@ -4759,7 +4764,7 @@
                   <pic:spPr>
                     <a:xfrm>
                       <a:off x="0" y="0"/>
-                      <a:ext cx="5760720" cy="3495675"/>
+                      <a:ext cx="4156830" cy="2744186"/>
                     </a:xfrm>
                     <a:prstGeom prst="rect">
                       <a:avLst/>
@@ -4775,6 +4780,18 @@
     <w:p>
       <w:pPr>
         <w:spacing w:after="0" w:line="240" w:lineRule="auto"/>
+        <w:jc w:val="center"/>
+        <w:rPr>
+          <w:rFonts w:ascii="Arial" w:eastAsia="Times New Roman" w:hAnsi="Arial" w:cs="Arial"/>
+          <w:sz w:val="24"/>
+          <w:szCs w:val="24"/>
+          <w:lang w:eastAsia="fr-FR"/>
+        </w:rPr>
+      </w:pPr>
+    </w:p>
+    <w:p>
+      <w:pPr>
+        <w:spacing w:after="0" w:line="240" w:lineRule="auto"/>
         <w:jc w:val="both"/>
         <w:rPr>
           <w:rFonts w:ascii="Arial" w:eastAsia="Times New Roman" w:hAnsi="Arial" w:cs="Arial"/>
@@ -4783,6 +4800,15 @@
           <w:lang w:eastAsia="fr-FR"/>
         </w:rPr>
       </w:pPr>
+      <w:r>
+        <w:rPr>
+          <w:rFonts w:ascii="Arial" w:eastAsia="Times New Roman" w:hAnsi="Arial" w:cs="Arial"/>
+          <w:sz w:val="24"/>
+          <w:szCs w:val="24"/>
+          <w:lang w:eastAsia="fr-FR"/>
+        </w:rPr>
+        <w:t xml:space="preserve">Pour information, une région s’intitulant « Helpers » existe dans le fichier « QuestionController.cs ». Les méthodes, à compléter sont ici à titre indicatif pour vous donner une idée du travail de factorisation à effectuer. </w:t>
+      </w:r>
     </w:p>
     <w:p>
       <w:pPr>
@@ -4795,15 +4821,6 @@
           <w:lang w:eastAsia="fr-FR"/>
         </w:rPr>
       </w:pPr>
-      <w:r>
-        <w:rPr>
-          <w:rFonts w:ascii="Arial" w:eastAsia="Times New Roman" w:hAnsi="Arial" w:cs="Arial"/>
-          <w:sz w:val="24"/>
-          <w:szCs w:val="24"/>
-          <w:lang w:eastAsia="fr-FR"/>
-        </w:rPr>
-        <w:t>N’oubliez pas de lancer le projet permettant de lancer l’API, sinon PostMan vous renverra une réponse de ce type :</w:t>
-      </w:r>
     </w:p>
     <w:p>
       <w:pPr>
@@ -4816,27 +4833,16 @@
           <w:lang w:eastAsia="fr-FR"/>
         </w:rPr>
       </w:pPr>
-    </w:p>
-    <w:p>
-      <w:pPr>
-        <w:spacing w:after="0" w:line="240" w:lineRule="auto"/>
-        <w:jc w:val="both"/>
-        <w:rPr>
-          <w:rFonts w:ascii="Arial" w:eastAsia="Times New Roman" w:hAnsi="Arial" w:cs="Arial"/>
-          <w:sz w:val="24"/>
-          <w:szCs w:val="24"/>
-          <w:lang w:eastAsia="fr-FR"/>
-        </w:rPr>
-      </w:pPr>
       <w:r>
         <w:rPr>
           <w:noProof/>
+          <w:lang w:eastAsia="fr-FR"/>
         </w:rPr>
         <w:drawing>
-          <wp:inline distT="0" distB="0" distL="0" distR="0" wp14:anchorId="3C3AF3E6" wp14:editId="32F8598E">
-            <wp:extent cx="5760720" cy="2510155"/>
-            <wp:effectExtent l="0" t="0" r="0" b="4445"/>
-            <wp:docPr id="21" name="Image 21"/>
+          <wp:inline distT="0" distB="0" distL="0" distR="0" wp14:anchorId="26702631" wp14:editId="3775FAEC">
+            <wp:extent cx="5760720" cy="1686560"/>
+            <wp:effectExtent l="0" t="0" r="0" b="8890"/>
+            <wp:docPr id="9" name="Image 9"/>
             <wp:cNvGraphicFramePr>
               <a:graphicFrameLocks xmlns:a="http://schemas.openxmlformats.org/drawingml/2006/main" noChangeAspect="1"/>
             </wp:cNvGraphicFramePr>
@@ -4856,7 +4862,7 @@
                   <pic:spPr>
                     <a:xfrm>
                       <a:off x="0" y="0"/>
-                      <a:ext cx="5760720" cy="2510155"/>
+                      <a:ext cx="5760720" cy="1686560"/>
                     </a:xfrm>
                     <a:prstGeom prst="rect">
                       <a:avLst/>
@@ -4899,34 +4905,34 @@
           <w:szCs w:val="24"/>
           <w:lang w:eastAsia="fr-FR"/>
         </w:rPr>
-        <w:t xml:space="preserve">Enfin dernier conseil, </w:t>
-      </w:r>
-      <w:r>
-        <w:rPr>
-          <w:rFonts w:ascii="Arial" w:eastAsia="Times New Roman" w:hAnsi="Arial" w:cs="Arial"/>
-          <w:sz w:val="24"/>
-          <w:szCs w:val="24"/>
-          <w:lang w:eastAsia="fr-FR"/>
-        </w:rPr>
-        <w:t>bien lire</w:t>
-      </w:r>
-      <w:r>
-        <w:rPr>
-          <w:rFonts w:ascii="Arial" w:eastAsia="Times New Roman" w:hAnsi="Arial" w:cs="Arial"/>
-          <w:sz w:val="24"/>
-          <w:szCs w:val="24"/>
-          <w:lang w:eastAsia="fr-FR"/>
-        </w:rPr>
-        <w:t xml:space="preserve"> le nom des méthodes, </w:t>
-      </w:r>
-      <w:r>
-        <w:rPr>
-          <w:rFonts w:ascii="Arial" w:eastAsia="Times New Roman" w:hAnsi="Arial" w:cs="Arial"/>
-          <w:sz w:val="24"/>
-          <w:szCs w:val="24"/>
-          <w:lang w:eastAsia="fr-FR"/>
-        </w:rPr>
-        <w:t>ceci permet de savoir quelle est l’objectif de la méthode, ce qu’elle est censé faire.</w:t>
+        <w:t>La factorisation consiste à appliquer un principe fondamentale de la programm</w:t>
+      </w:r>
+      <w:r>
+        <w:rPr>
+          <w:rFonts w:ascii="Arial" w:eastAsia="Times New Roman" w:hAnsi="Arial" w:cs="Arial"/>
+          <w:sz w:val="24"/>
+          <w:szCs w:val="24"/>
+          <w:lang w:eastAsia="fr-FR"/>
+        </w:rPr>
+        <w:t>ation</w:t>
+      </w:r>
+      <w:r>
+        <w:rPr>
+          <w:rFonts w:ascii="Arial" w:eastAsia="Times New Roman" w:hAnsi="Arial" w:cs="Arial"/>
+          <w:sz w:val="24"/>
+          <w:szCs w:val="24"/>
+          <w:lang w:eastAsia="fr-FR"/>
+        </w:rPr>
+        <w:t xml:space="preserve">, « DRY » pour « Don’t Repeat YourSelf », pas forcément facile à maîtriser et qui consiste à ne pas répéter son code </w:t>
+      </w:r>
+      <w:r>
+        <w:rPr>
+          <w:rFonts w:ascii="Arial" w:eastAsia="Times New Roman" w:hAnsi="Arial" w:cs="Arial"/>
+          <w:sz w:val="24"/>
+          <w:szCs w:val="24"/>
+          <w:lang w:eastAsia="fr-FR"/>
+        </w:rPr>
+        <w:t>ou du moins à le répéter le moins possible.</w:t>
       </w:r>
     </w:p>
     <w:p>
@@ -4943,6 +4949,25 @@
     </w:p>
     <w:p>
       <w:pPr>
+        <w:rPr>
+          <w:rFonts w:ascii="Arial" w:eastAsia="Times New Roman" w:hAnsi="Arial" w:cs="Arial"/>
+          <w:sz w:val="24"/>
+          <w:szCs w:val="24"/>
+          <w:lang w:eastAsia="fr-FR"/>
+        </w:rPr>
+      </w:pPr>
+      <w:r>
+        <w:rPr>
+          <w:rFonts w:ascii="Arial" w:eastAsia="Times New Roman" w:hAnsi="Arial" w:cs="Arial"/>
+          <w:sz w:val="24"/>
+          <w:szCs w:val="24"/>
+          <w:lang w:eastAsia="fr-FR"/>
+        </w:rPr>
+        <w:br w:type="page"/>
+      </w:r>
+    </w:p>
+    <w:p>
+      <w:pPr>
         <w:spacing w:after="0" w:line="240" w:lineRule="auto"/>
         <w:jc w:val="both"/>
         <w:rPr>
@@ -4952,114 +4977,66 @@
           <w:lang w:eastAsia="fr-FR"/>
         </w:rPr>
       </w:pPr>
-      <w:r>
-        <w:rPr>
-          <w:rFonts w:ascii="Arial" w:eastAsia="Times New Roman" w:hAnsi="Arial" w:cs="Arial"/>
-          <w:sz w:val="24"/>
-          <w:szCs w:val="24"/>
-          <w:lang w:eastAsia="fr-FR"/>
-        </w:rPr>
-        <w:lastRenderedPageBreak/>
-        <w:t>Nous vous avons fourni assez d’information pour commencer l’exercice, n’oubliez pas que vous pouvez me poser toutes les questions concernant cette exercice et qui vous passe par la tête, n’hésitez pas !</w:t>
-      </w:r>
     </w:p>
     <w:p>
       <w:pPr>
         <w:spacing w:after="0" w:line="240" w:lineRule="auto"/>
         <w:jc w:val="both"/>
         <w:rPr>
-          <w:rFonts w:ascii="Arial" w:eastAsia="Times New Roman" w:hAnsi="Arial" w:cs="Arial"/>
-          <w:sz w:val="24"/>
-          <w:szCs w:val="24"/>
-          <w:lang w:eastAsia="fr-FR"/>
-        </w:rPr>
-      </w:pPr>
-    </w:p>
-    <w:p>
-      <w:pPr>
-        <w:pStyle w:val="Titre2"/>
-        <w:ind w:left="993"/>
-        <w:rPr>
-          <w:rFonts w:ascii="Arial" w:eastAsia="Times New Roman" w:hAnsi="Arial" w:cs="Arial"/>
-          <w:sz w:val="24"/>
-          <w:szCs w:val="24"/>
-          <w:lang w:eastAsia="fr-FR"/>
-        </w:rPr>
-      </w:pPr>
-      <w:bookmarkStart w:id="7" w:name="_Toc19435651"/>
-      <w:r>
-        <w:rPr>
-          <w:rFonts w:ascii="Arial" w:eastAsia="Times New Roman" w:hAnsi="Arial" w:cs="Arial"/>
-          <w:sz w:val="24"/>
-          <w:szCs w:val="24"/>
-          <w:lang w:eastAsia="fr-FR"/>
-        </w:rPr>
-        <w:t xml:space="preserve">II.5) </w:t>
-      </w:r>
-      <w:r>
-        <w:rPr>
-          <w:rFonts w:ascii="Arial" w:eastAsia="Times New Roman" w:hAnsi="Arial" w:cs="Arial"/>
-          <w:sz w:val="24"/>
-          <w:szCs w:val="24"/>
-          <w:lang w:eastAsia="fr-FR"/>
-        </w:rPr>
-        <w:t>Lancer les tests de la correction</w:t>
-      </w:r>
-      <w:r>
-        <w:rPr>
-          <w:rFonts w:ascii="Arial" w:eastAsia="Times New Roman" w:hAnsi="Arial" w:cs="Arial"/>
-          <w:sz w:val="24"/>
-          <w:szCs w:val="24"/>
-          <w:lang w:eastAsia="fr-FR"/>
-        </w:rPr>
-        <w:t> :</w:t>
-      </w:r>
-      <w:bookmarkEnd w:id="7"/>
-    </w:p>
-    <w:p>
-      <w:pPr>
-        <w:spacing w:after="0" w:line="240" w:lineRule="auto"/>
-        <w:rPr>
-          <w:rFonts w:ascii="Arial" w:eastAsia="Times New Roman" w:hAnsi="Arial" w:cs="Arial"/>
-          <w:color w:val="000000"/>
-          <w:sz w:val="24"/>
-          <w:szCs w:val="24"/>
-          <w:lang w:eastAsia="fr-FR"/>
-        </w:rPr>
-      </w:pPr>
+          <w:rFonts w:ascii="Arial" w:hAnsi="Arial" w:cs="Arial"/>
+          <w:sz w:val="24"/>
+          <w:szCs w:val="24"/>
+          <w:shd w:val="clear" w:color="auto" w:fill="FFFFFF"/>
+        </w:rPr>
+      </w:pPr>
+      <w:r>
+        <w:rPr>
+          <w:rFonts w:ascii="Arial" w:eastAsia="Times New Roman" w:hAnsi="Arial" w:cs="Arial"/>
+          <w:sz w:val="24"/>
+          <w:szCs w:val="24"/>
+          <w:lang w:eastAsia="fr-FR"/>
+        </w:rPr>
+        <w:t xml:space="preserve">Si vous voulez un outil complémentaire pour tester votre API au fur et à mesure de l’exercice, je vous conseille PostMan, un utilitaire qui permet de tester l’ensemble des requêtes http qu’on vous demande d’implémenter, voici ci-dessous le résultat obtenu lors du lancement de la requête </w:t>
+      </w:r>
+      <w:r>
+        <w:rPr>
+          <w:rFonts w:ascii="Arial" w:eastAsia="Times New Roman" w:hAnsi="Arial" w:cs="Arial"/>
+          <w:sz w:val="24"/>
+          <w:szCs w:val="24"/>
+          <w:lang w:eastAsia="fr-FR"/>
+        </w:rPr>
+        <w:t>« </w:t>
+      </w:r>
+      <w:r>
+        <w:rPr>
+          <w:rFonts w:ascii="Arial" w:hAnsi="Arial" w:cs="Arial"/>
+          <w:sz w:val="24"/>
+          <w:szCs w:val="24"/>
+          <w:shd w:val="clear" w:color="auto" w:fill="FFFFFF"/>
+        </w:rPr>
+        <w:t>http://localhost:55124/api/question/getAll »</w:t>
+      </w:r>
+      <w:r>
+        <w:rPr>
+          <w:rFonts w:ascii="Arial" w:hAnsi="Arial" w:cs="Arial"/>
+          <w:sz w:val="24"/>
+          <w:szCs w:val="24"/>
+          <w:shd w:val="clear" w:color="auto" w:fill="FFFFFF"/>
+        </w:rPr>
+        <w:t>:</w:t>
+      </w:r>
     </w:p>
     <w:p>
       <w:pPr>
         <w:spacing w:after="0" w:line="240" w:lineRule="auto"/>
         <w:jc w:val="both"/>
         <w:rPr>
-          <w:rFonts w:ascii="Arial" w:eastAsia="Times New Roman" w:hAnsi="Arial" w:cs="Arial"/>
-          <w:color w:val="000000"/>
-          <w:sz w:val="24"/>
-          <w:szCs w:val="24"/>
-          <w:lang w:eastAsia="fr-FR"/>
-        </w:rPr>
-      </w:pPr>
-      <w:r>
-        <w:rPr>
-          <w:rFonts w:ascii="Arial" w:eastAsia="Times New Roman" w:hAnsi="Arial" w:cs="Arial"/>
-          <w:color w:val="000000"/>
-          <w:sz w:val="24"/>
-          <w:szCs w:val="24"/>
-          <w:lang w:eastAsia="fr-FR"/>
-        </w:rPr>
-        <w:t>Lorsque</w:t>
-      </w:r>
-      <w:r>
-        <w:rPr>
-          <w:rFonts w:ascii="Arial" w:eastAsia="Times New Roman" w:hAnsi="Arial" w:cs="Arial"/>
-          <w:color w:val="000000"/>
-          <w:sz w:val="24"/>
-          <w:szCs w:val="24"/>
-          <w:lang w:eastAsia="fr-FR"/>
-        </w:rPr>
-        <w:t xml:space="preserve"> vous aurez fini cet exercice, où que le temps imparti sera écoulé, je vous distribuerai un dossier contenant la Correction.</w:t>
-      </w:r>
+          <w:rFonts w:ascii="Arial" w:hAnsi="Arial" w:cs="Arial"/>
+          <w:sz w:val="24"/>
+          <w:szCs w:val="24"/>
+          <w:shd w:val="clear" w:color="auto" w:fill="FFFFFF"/>
+        </w:rPr>
+      </w:pPr>
     </w:p>
     <w:p>
       <w:pPr>
@@ -5067,117 +5044,6 @@
         <w:jc w:val="both"/>
         <w:rPr>
           <w:rFonts w:ascii="Arial" w:eastAsia="Times New Roman" w:hAnsi="Arial" w:cs="Arial"/>
-          <w:color w:val="000000"/>
-          <w:sz w:val="24"/>
-          <w:szCs w:val="24"/>
-          <w:lang w:eastAsia="fr-FR"/>
-        </w:rPr>
-      </w:pPr>
-    </w:p>
-    <w:p>
-      <w:pPr>
-        <w:spacing w:after="0" w:line="240" w:lineRule="auto"/>
-        <w:jc w:val="both"/>
-        <w:rPr>
-          <w:rFonts w:ascii="Arial" w:eastAsia="Times New Roman" w:hAnsi="Arial" w:cs="Arial"/>
-          <w:color w:val="000000"/>
-          <w:sz w:val="24"/>
-          <w:szCs w:val="24"/>
-          <w:lang w:eastAsia="fr-FR"/>
-        </w:rPr>
-      </w:pPr>
-      <w:r>
-        <w:rPr>
-          <w:rFonts w:ascii="Arial" w:eastAsia="Times New Roman" w:hAnsi="Arial" w:cs="Arial"/>
-          <w:color w:val="000000"/>
-          <w:sz w:val="24"/>
-          <w:szCs w:val="24"/>
-          <w:lang w:eastAsia="fr-FR"/>
-        </w:rPr>
-        <w:t xml:space="preserve">Voici la procédure à suivre pour lancer les tests de la </w:t>
-      </w:r>
-      <w:r>
-        <w:rPr>
-          <w:rFonts w:ascii="Arial" w:eastAsia="Times New Roman" w:hAnsi="Arial" w:cs="Arial"/>
-          <w:color w:val="000000"/>
-          <w:sz w:val="24"/>
-          <w:szCs w:val="24"/>
-          <w:lang w:eastAsia="fr-FR"/>
-        </w:rPr>
-        <w:t>c</w:t>
-      </w:r>
-      <w:r>
-        <w:rPr>
-          <w:rFonts w:ascii="Arial" w:eastAsia="Times New Roman" w:hAnsi="Arial" w:cs="Arial"/>
-          <w:color w:val="000000"/>
-          <w:sz w:val="24"/>
-          <w:szCs w:val="24"/>
-          <w:lang w:eastAsia="fr-FR"/>
-        </w:rPr>
-        <w:t>orrection :</w:t>
-      </w:r>
-    </w:p>
-    <w:p>
-      <w:pPr>
-        <w:spacing w:after="0" w:line="240" w:lineRule="auto"/>
-        <w:jc w:val="both"/>
-        <w:rPr>
-          <w:rFonts w:ascii="Arial" w:eastAsia="Times New Roman" w:hAnsi="Arial" w:cs="Arial"/>
-          <w:color w:val="000000"/>
-          <w:sz w:val="24"/>
-          <w:szCs w:val="24"/>
-          <w:lang w:eastAsia="fr-FR"/>
-        </w:rPr>
-      </w:pPr>
-    </w:p>
-    <w:p>
-      <w:pPr>
-        <w:pStyle w:val="Paragraphedeliste"/>
-        <w:numPr>
-          <w:ilvl w:val="0"/>
-          <w:numId w:val="6"/>
-        </w:numPr>
-        <w:spacing w:after="0" w:line="240" w:lineRule="auto"/>
-        <w:jc w:val="both"/>
-        <w:rPr>
-          <w:rFonts w:ascii="Arial" w:eastAsia="Times New Roman" w:hAnsi="Arial" w:cs="Arial"/>
-          <w:color w:val="000000"/>
-          <w:sz w:val="24"/>
-          <w:szCs w:val="24"/>
-          <w:lang w:eastAsia="fr-FR"/>
-        </w:rPr>
-      </w:pPr>
-      <w:r>
-        <w:rPr>
-          <w:rFonts w:ascii="Arial" w:eastAsia="Times New Roman" w:hAnsi="Arial" w:cs="Arial"/>
-          <w:color w:val="000000"/>
-          <w:sz w:val="24"/>
-          <w:szCs w:val="24"/>
-          <w:lang w:eastAsia="fr-FR"/>
-        </w:rPr>
-        <w:t>Ouvrez le sous dossier « Correction » du dossier que je vous ai transmis :</w:t>
-      </w:r>
-    </w:p>
-    <w:p>
-      <w:pPr>
-        <w:spacing w:after="0" w:line="240" w:lineRule="auto"/>
-        <w:jc w:val="both"/>
-        <w:rPr>
-          <w:rFonts w:ascii="Arial" w:eastAsia="Times New Roman" w:hAnsi="Arial" w:cs="Arial"/>
-          <w:color w:val="000000"/>
-          <w:sz w:val="24"/>
-          <w:szCs w:val="24"/>
-          <w:lang w:eastAsia="fr-FR"/>
-        </w:rPr>
-      </w:pPr>
-    </w:p>
-    <w:p>
-      <w:pPr>
-        <w:spacing w:after="0" w:line="240" w:lineRule="auto"/>
-        <w:jc w:val="both"/>
-        <w:rPr>
-          <w:rFonts w:ascii="Arial" w:eastAsia="Times New Roman" w:hAnsi="Arial" w:cs="Arial"/>
-          <w:color w:val="000000"/>
           <w:sz w:val="24"/>
           <w:szCs w:val="24"/>
           <w:lang w:eastAsia="fr-FR"/>
@@ -5188,10 +5054,10 @@
           <w:noProof/>
         </w:rPr>
         <w:drawing>
-          <wp:inline distT="0" distB="0" distL="0" distR="0" wp14:anchorId="4C5CE995" wp14:editId="2379E999">
-            <wp:extent cx="5760720" cy="1133475"/>
+          <wp:inline distT="0" distB="0" distL="0" distR="0" wp14:anchorId="4427F066" wp14:editId="4B3E4987">
+            <wp:extent cx="5760720" cy="3495675"/>
             <wp:effectExtent l="0" t="0" r="0" b="9525"/>
-            <wp:docPr id="13" name="Image 13"/>
+            <wp:docPr id="20" name="Image 20"/>
             <wp:cNvGraphicFramePr>
               <a:graphicFrameLocks xmlns:a="http://schemas.openxmlformats.org/drawingml/2006/main" noChangeAspect="1"/>
             </wp:cNvGraphicFramePr>
@@ -5211,7 +5077,7 @@
                   <pic:spPr>
                     <a:xfrm>
                       <a:off x="0" y="0"/>
-                      <a:ext cx="5760720" cy="1133475"/>
+                      <a:ext cx="5760720" cy="3495675"/>
                     </a:xfrm>
                     <a:prstGeom prst="rect">
                       <a:avLst/>
@@ -5230,39 +5096,31 @@
         <w:jc w:val="both"/>
         <w:rPr>
           <w:rFonts w:ascii="Arial" w:eastAsia="Times New Roman" w:hAnsi="Arial" w:cs="Arial"/>
-          <w:color w:val="000000"/>
-          <w:sz w:val="24"/>
-          <w:szCs w:val="24"/>
-          <w:lang w:eastAsia="fr-FR"/>
-        </w:rPr>
-      </w:pPr>
-    </w:p>
-    <w:p>
-      <w:pPr>
-        <w:pStyle w:val="Paragraphedeliste"/>
-        <w:numPr>
-          <w:ilvl w:val="0"/>
-          <w:numId w:val="6"/>
-        </w:numPr>
+          <w:sz w:val="24"/>
+          <w:szCs w:val="24"/>
+          <w:lang w:eastAsia="fr-FR"/>
+        </w:rPr>
+      </w:pPr>
+    </w:p>
+    <w:p>
+      <w:pPr>
         <w:spacing w:after="0" w:line="240" w:lineRule="auto"/>
         <w:jc w:val="both"/>
         <w:rPr>
           <w:rFonts w:ascii="Arial" w:eastAsia="Times New Roman" w:hAnsi="Arial" w:cs="Arial"/>
-          <w:color w:val="000000"/>
-          <w:sz w:val="24"/>
-          <w:szCs w:val="24"/>
-          <w:lang w:eastAsia="fr-FR"/>
-        </w:rPr>
-      </w:pPr>
-      <w:r>
-        <w:rPr>
-          <w:rFonts w:ascii="Arial" w:eastAsia="Times New Roman" w:hAnsi="Arial" w:cs="Arial"/>
-          <w:color w:val="000000"/>
-          <w:sz w:val="24"/>
-          <w:szCs w:val="24"/>
-          <w:lang w:eastAsia="fr-FR"/>
-        </w:rPr>
-        <w:t>Lancer la solution « Exercice_Quizz_API_Correction » en double cliquant sur le fichier du même nom avec l’extension « .sln ». Il vous sera peut-être demandé si vous voulez faire confiance à un projet venant de l’extérieur, dites o.k.</w:t>
+          <w:sz w:val="24"/>
+          <w:szCs w:val="24"/>
+          <w:lang w:eastAsia="fr-FR"/>
+        </w:rPr>
+      </w:pPr>
+      <w:r>
+        <w:rPr>
+          <w:rFonts w:ascii="Arial" w:eastAsia="Times New Roman" w:hAnsi="Arial" w:cs="Arial"/>
+          <w:sz w:val="24"/>
+          <w:szCs w:val="24"/>
+          <w:lang w:eastAsia="fr-FR"/>
+        </w:rPr>
+        <w:t>N’oubliez pas de lancer le projet permettant de lancer l’API, sinon PostMan vous renverra une réponse de ce type :</w:t>
       </w:r>
     </w:p>
     <w:p>
@@ -5271,7 +5129,6 @@
         <w:jc w:val="both"/>
         <w:rPr>
           <w:rFonts w:ascii="Arial" w:eastAsia="Times New Roman" w:hAnsi="Arial" w:cs="Arial"/>
-          <w:color w:val="000000"/>
           <w:sz w:val="24"/>
           <w:szCs w:val="24"/>
           <w:lang w:eastAsia="fr-FR"/>
@@ -5284,7 +5141,6 @@
         <w:jc w:val="both"/>
         <w:rPr>
           <w:rFonts w:ascii="Arial" w:eastAsia="Times New Roman" w:hAnsi="Arial" w:cs="Arial"/>
-          <w:color w:val="000000"/>
           <w:sz w:val="24"/>
           <w:szCs w:val="24"/>
           <w:lang w:eastAsia="fr-FR"/>
@@ -5295,10 +5151,10 @@
           <w:noProof/>
         </w:rPr>
         <w:drawing>
-          <wp:inline distT="0" distB="0" distL="0" distR="0" wp14:anchorId="17035EB6" wp14:editId="77553492">
-            <wp:extent cx="5760720" cy="996315"/>
-            <wp:effectExtent l="0" t="0" r="0" b="0"/>
-            <wp:docPr id="14" name="Image 14"/>
+          <wp:inline distT="0" distB="0" distL="0" distR="0" wp14:anchorId="2F979D08" wp14:editId="666FFF57">
+            <wp:extent cx="5760720" cy="2510155"/>
+            <wp:effectExtent l="0" t="0" r="0" b="4445"/>
+            <wp:docPr id="21" name="Image 21"/>
             <wp:cNvGraphicFramePr>
               <a:graphicFrameLocks xmlns:a="http://schemas.openxmlformats.org/drawingml/2006/main" noChangeAspect="1"/>
             </wp:cNvGraphicFramePr>
@@ -5318,7 +5174,7 @@
                   <pic:spPr>
                     <a:xfrm>
                       <a:off x="0" y="0"/>
-                      <a:ext cx="5760720" cy="996315"/>
+                      <a:ext cx="5760720" cy="2510155"/>
                     </a:xfrm>
                     <a:prstGeom prst="rect">
                       <a:avLst/>
@@ -5334,6 +5190,255 @@
     <w:p>
       <w:pPr>
         <w:spacing w:after="0" w:line="240" w:lineRule="auto"/>
+        <w:jc w:val="both"/>
+        <w:rPr>
+          <w:rFonts w:ascii="Arial" w:eastAsia="Times New Roman" w:hAnsi="Arial" w:cs="Arial"/>
+          <w:sz w:val="24"/>
+          <w:szCs w:val="24"/>
+          <w:lang w:eastAsia="fr-FR"/>
+        </w:rPr>
+      </w:pPr>
+    </w:p>
+    <w:p>
+      <w:pPr>
+        <w:spacing w:after="0" w:line="240" w:lineRule="auto"/>
+        <w:jc w:val="both"/>
+        <w:rPr>
+          <w:rFonts w:ascii="Arial" w:eastAsia="Times New Roman" w:hAnsi="Arial" w:cs="Arial"/>
+          <w:sz w:val="24"/>
+          <w:szCs w:val="24"/>
+          <w:lang w:eastAsia="fr-FR"/>
+        </w:rPr>
+      </w:pPr>
+      <w:r>
+        <w:rPr>
+          <w:rFonts w:ascii="Arial" w:eastAsia="Times New Roman" w:hAnsi="Arial" w:cs="Arial"/>
+          <w:sz w:val="24"/>
+          <w:szCs w:val="24"/>
+          <w:lang w:eastAsia="fr-FR"/>
+        </w:rPr>
+        <w:t xml:space="preserve">Enfin dernier conseil, </w:t>
+      </w:r>
+      <w:r>
+        <w:rPr>
+          <w:rFonts w:ascii="Arial" w:eastAsia="Times New Roman" w:hAnsi="Arial" w:cs="Arial"/>
+          <w:sz w:val="24"/>
+          <w:szCs w:val="24"/>
+          <w:lang w:eastAsia="fr-FR"/>
+        </w:rPr>
+        <w:t>bien lire</w:t>
+      </w:r>
+      <w:r>
+        <w:rPr>
+          <w:rFonts w:ascii="Arial" w:eastAsia="Times New Roman" w:hAnsi="Arial" w:cs="Arial"/>
+          <w:sz w:val="24"/>
+          <w:szCs w:val="24"/>
+          <w:lang w:eastAsia="fr-FR"/>
+        </w:rPr>
+        <w:t xml:space="preserve"> le nom des méthodes, </w:t>
+      </w:r>
+      <w:r>
+        <w:rPr>
+          <w:rFonts w:ascii="Arial" w:eastAsia="Times New Roman" w:hAnsi="Arial" w:cs="Arial"/>
+          <w:sz w:val="24"/>
+          <w:szCs w:val="24"/>
+          <w:lang w:eastAsia="fr-FR"/>
+        </w:rPr>
+        <w:t>ceci permet de savoir quelle est l’objectif de la méthode, ce qu’elle est censé faire.</w:t>
+      </w:r>
+    </w:p>
+    <w:p>
+      <w:pPr>
+        <w:spacing w:after="0" w:line="240" w:lineRule="auto"/>
+        <w:jc w:val="both"/>
+        <w:rPr>
+          <w:rFonts w:ascii="Arial" w:eastAsia="Times New Roman" w:hAnsi="Arial" w:cs="Arial"/>
+          <w:sz w:val="24"/>
+          <w:szCs w:val="24"/>
+          <w:lang w:eastAsia="fr-FR"/>
+        </w:rPr>
+      </w:pPr>
+    </w:p>
+    <w:p>
+      <w:pPr>
+        <w:spacing w:after="0" w:line="240" w:lineRule="auto"/>
+        <w:jc w:val="both"/>
+        <w:rPr>
+          <w:rFonts w:ascii="Arial" w:eastAsia="Times New Roman" w:hAnsi="Arial" w:cs="Arial"/>
+          <w:sz w:val="24"/>
+          <w:szCs w:val="24"/>
+          <w:lang w:eastAsia="fr-FR"/>
+        </w:rPr>
+      </w:pPr>
+      <w:r>
+        <w:rPr>
+          <w:rFonts w:ascii="Arial" w:eastAsia="Times New Roman" w:hAnsi="Arial" w:cs="Arial"/>
+          <w:sz w:val="24"/>
+          <w:szCs w:val="24"/>
+          <w:lang w:eastAsia="fr-FR"/>
+        </w:rPr>
+        <w:lastRenderedPageBreak/>
+        <w:t>Nous vous avons fourni assez d’information pour commencer l’exercice, n’oubliez pas que vous pouvez me poser toutes les questions concernant cette exercice et qui vous passe par la tête, n’hésitez pas !</w:t>
+      </w:r>
+    </w:p>
+    <w:p>
+      <w:pPr>
+        <w:spacing w:after="0" w:line="240" w:lineRule="auto"/>
+        <w:jc w:val="both"/>
+        <w:rPr>
+          <w:rFonts w:ascii="Arial" w:eastAsia="Times New Roman" w:hAnsi="Arial" w:cs="Arial"/>
+          <w:sz w:val="24"/>
+          <w:szCs w:val="24"/>
+          <w:lang w:eastAsia="fr-FR"/>
+        </w:rPr>
+      </w:pPr>
+    </w:p>
+    <w:p>
+      <w:pPr>
+        <w:pStyle w:val="Titre2"/>
+        <w:ind w:left="993"/>
+        <w:rPr>
+          <w:rFonts w:ascii="Arial" w:eastAsia="Times New Roman" w:hAnsi="Arial" w:cs="Arial"/>
+          <w:sz w:val="24"/>
+          <w:szCs w:val="24"/>
+          <w:lang w:eastAsia="fr-FR"/>
+        </w:rPr>
+      </w:pPr>
+      <w:bookmarkStart w:id="7" w:name="_Toc19977537"/>
+      <w:r>
+        <w:rPr>
+          <w:rFonts w:ascii="Arial" w:eastAsia="Times New Roman" w:hAnsi="Arial" w:cs="Arial"/>
+          <w:sz w:val="24"/>
+          <w:szCs w:val="24"/>
+          <w:lang w:eastAsia="fr-FR"/>
+        </w:rPr>
+        <w:t xml:space="preserve">II.5) </w:t>
+      </w:r>
+      <w:r>
+        <w:rPr>
+          <w:rFonts w:ascii="Arial" w:eastAsia="Times New Roman" w:hAnsi="Arial" w:cs="Arial"/>
+          <w:sz w:val="24"/>
+          <w:szCs w:val="24"/>
+          <w:lang w:eastAsia="fr-FR"/>
+        </w:rPr>
+        <w:t>Lancer les tests de la correction</w:t>
+      </w:r>
+      <w:r>
+        <w:rPr>
+          <w:rFonts w:ascii="Arial" w:eastAsia="Times New Roman" w:hAnsi="Arial" w:cs="Arial"/>
+          <w:sz w:val="24"/>
+          <w:szCs w:val="24"/>
+          <w:lang w:eastAsia="fr-FR"/>
+        </w:rPr>
+        <w:t> :</w:t>
+      </w:r>
+      <w:bookmarkEnd w:id="7"/>
+    </w:p>
+    <w:p>
+      <w:pPr>
+        <w:spacing w:after="0" w:line="240" w:lineRule="auto"/>
+        <w:rPr>
+          <w:rFonts w:ascii="Arial" w:eastAsia="Times New Roman" w:hAnsi="Arial" w:cs="Arial"/>
+          <w:color w:val="000000"/>
+          <w:sz w:val="24"/>
+          <w:szCs w:val="24"/>
+          <w:lang w:eastAsia="fr-FR"/>
+        </w:rPr>
+      </w:pPr>
+    </w:p>
+    <w:p>
+      <w:pPr>
+        <w:spacing w:after="0" w:line="240" w:lineRule="auto"/>
+        <w:jc w:val="both"/>
+        <w:rPr>
+          <w:rFonts w:ascii="Arial" w:eastAsia="Times New Roman" w:hAnsi="Arial" w:cs="Arial"/>
+          <w:color w:val="000000"/>
+          <w:sz w:val="24"/>
+          <w:szCs w:val="24"/>
+          <w:lang w:eastAsia="fr-FR"/>
+        </w:rPr>
+      </w:pPr>
+      <w:r>
+        <w:rPr>
+          <w:rFonts w:ascii="Arial" w:eastAsia="Times New Roman" w:hAnsi="Arial" w:cs="Arial"/>
+          <w:color w:val="000000"/>
+          <w:sz w:val="24"/>
+          <w:szCs w:val="24"/>
+          <w:lang w:eastAsia="fr-FR"/>
+        </w:rPr>
+        <w:t>Lorsque</w:t>
+      </w:r>
+      <w:r>
+        <w:rPr>
+          <w:rFonts w:ascii="Arial" w:eastAsia="Times New Roman" w:hAnsi="Arial" w:cs="Arial"/>
+          <w:color w:val="000000"/>
+          <w:sz w:val="24"/>
+          <w:szCs w:val="24"/>
+          <w:lang w:eastAsia="fr-FR"/>
+        </w:rPr>
+        <w:t xml:space="preserve"> vous aurez fini cet exercice, où que le temps imparti sera écoulé, je vous distribuerai un dossier contenant la Correction.</w:t>
+      </w:r>
+    </w:p>
+    <w:p>
+      <w:pPr>
+        <w:spacing w:after="0" w:line="240" w:lineRule="auto"/>
+        <w:jc w:val="both"/>
+        <w:rPr>
+          <w:rFonts w:ascii="Arial" w:eastAsia="Times New Roman" w:hAnsi="Arial" w:cs="Arial"/>
+          <w:color w:val="000000"/>
+          <w:sz w:val="24"/>
+          <w:szCs w:val="24"/>
+          <w:lang w:eastAsia="fr-FR"/>
+        </w:rPr>
+      </w:pPr>
+    </w:p>
+    <w:p>
+      <w:pPr>
+        <w:spacing w:after="0" w:line="240" w:lineRule="auto"/>
+        <w:jc w:val="both"/>
+        <w:rPr>
+          <w:rFonts w:ascii="Arial" w:eastAsia="Times New Roman" w:hAnsi="Arial" w:cs="Arial"/>
+          <w:color w:val="000000"/>
+          <w:sz w:val="24"/>
+          <w:szCs w:val="24"/>
+          <w:lang w:eastAsia="fr-FR"/>
+        </w:rPr>
+      </w:pPr>
+      <w:r>
+        <w:rPr>
+          <w:rFonts w:ascii="Arial" w:eastAsia="Times New Roman" w:hAnsi="Arial" w:cs="Arial"/>
+          <w:color w:val="000000"/>
+          <w:sz w:val="24"/>
+          <w:szCs w:val="24"/>
+          <w:lang w:eastAsia="fr-FR"/>
+        </w:rPr>
+        <w:t xml:space="preserve">Voici la procédure à suivre pour lancer les tests de la </w:t>
+      </w:r>
+      <w:r>
+        <w:rPr>
+          <w:rFonts w:ascii="Arial" w:eastAsia="Times New Roman" w:hAnsi="Arial" w:cs="Arial"/>
+          <w:color w:val="000000"/>
+          <w:sz w:val="24"/>
+          <w:szCs w:val="24"/>
+          <w:lang w:eastAsia="fr-FR"/>
+        </w:rPr>
+        <w:t>c</w:t>
+      </w:r>
+      <w:r>
+        <w:rPr>
+          <w:rFonts w:ascii="Arial" w:eastAsia="Times New Roman" w:hAnsi="Arial" w:cs="Arial"/>
+          <w:color w:val="000000"/>
+          <w:sz w:val="24"/>
+          <w:szCs w:val="24"/>
+          <w:lang w:eastAsia="fr-FR"/>
+        </w:rPr>
+        <w:t>orrection :</w:t>
+      </w:r>
+    </w:p>
+    <w:p>
+      <w:pPr>
+        <w:spacing w:after="0" w:line="240" w:lineRule="auto"/>
+        <w:jc w:val="both"/>
         <w:rPr>
           <w:rFonts w:ascii="Arial" w:eastAsia="Times New Roman" w:hAnsi="Arial" w:cs="Arial"/>
           <w:color w:val="000000"/>
@@ -5368,12 +5473,11 @@
           <w:szCs w:val="24"/>
           <w:lang w:eastAsia="fr-FR"/>
         </w:rPr>
-        <w:t>Compiler la solution soit en allant sur la solution et en faisant clique droit puis « Régénérer la solution » ou encore en éxécutant le combo Ctrl + Maj + B.Lorsque vous allez lancer la Régénération de la solution vous risquez d’obtenir l’erreur suivante :</w:t>
-      </w:r>
-    </w:p>
-    <w:p>
-      <w:pPr>
-        <w:pStyle w:val="Paragraphedeliste"/>
+        <w:t>Ouvrez le sous dossier « Correction » du dossier que je vous ai transmis :</w:t>
+      </w:r>
+    </w:p>
+    <w:p>
+      <w:pPr>
         <w:spacing w:after="0" w:line="240" w:lineRule="auto"/>
         <w:jc w:val="both"/>
         <w:rPr>
@@ -5387,9 +5491,8 @@
     </w:p>
     <w:p>
       <w:pPr>
-        <w:pStyle w:val="Paragraphedeliste"/>
-        <w:spacing w:after="0" w:line="240" w:lineRule="auto"/>
-        <w:ind w:left="0"/>
+        <w:spacing w:after="0" w:line="240" w:lineRule="auto"/>
+        <w:jc w:val="both"/>
         <w:rPr>
           <w:rFonts w:ascii="Arial" w:eastAsia="Times New Roman" w:hAnsi="Arial" w:cs="Arial"/>
           <w:color w:val="000000"/>
@@ -5403,10 +5506,10 @@
           <w:noProof/>
         </w:rPr>
         <w:drawing>
-          <wp:inline distT="0" distB="0" distL="0" distR="0" wp14:anchorId="1ACEB7AF" wp14:editId="076964C2">
-            <wp:extent cx="5760720" cy="844550"/>
-            <wp:effectExtent l="0" t="0" r="0" b="0"/>
-            <wp:docPr id="15" name="Image 15"/>
+          <wp:inline distT="0" distB="0" distL="0" distR="0" wp14:anchorId="71A398B9" wp14:editId="2C26F588">
+            <wp:extent cx="5760720" cy="1133475"/>
+            <wp:effectExtent l="0" t="0" r="0" b="9525"/>
+            <wp:docPr id="13" name="Image 13"/>
             <wp:cNvGraphicFramePr>
               <a:graphicFrameLocks xmlns:a="http://schemas.openxmlformats.org/drawingml/2006/main" noChangeAspect="1"/>
             </wp:cNvGraphicFramePr>
@@ -5426,7 +5529,7 @@
                   <pic:spPr>
                     <a:xfrm>
                       <a:off x="0" y="0"/>
-                      <a:ext cx="5760720" cy="844550"/>
+                      <a:ext cx="5760720" cy="1133475"/>
                     </a:xfrm>
                     <a:prstGeom prst="rect">
                       <a:avLst/>
@@ -5441,7 +5544,24 @@
     </w:p>
     <w:p>
       <w:pPr>
+        <w:spacing w:after="0" w:line="240" w:lineRule="auto"/>
+        <w:jc w:val="both"/>
+        <w:rPr>
+          <w:rFonts w:ascii="Arial" w:eastAsia="Times New Roman" w:hAnsi="Arial" w:cs="Arial"/>
+          <w:color w:val="000000"/>
+          <w:sz w:val="24"/>
+          <w:szCs w:val="24"/>
+          <w:lang w:eastAsia="fr-FR"/>
+        </w:rPr>
+      </w:pPr>
+    </w:p>
+    <w:p>
+      <w:pPr>
         <w:pStyle w:val="Paragraphedeliste"/>
+        <w:numPr>
+          <w:ilvl w:val="0"/>
+          <w:numId w:val="6"/>
+        </w:numPr>
         <w:spacing w:after="0" w:line="240" w:lineRule="auto"/>
         <w:jc w:val="both"/>
         <w:rPr>
@@ -5452,31 +5572,19 @@
           <w:lang w:eastAsia="fr-FR"/>
         </w:rPr>
       </w:pPr>
-    </w:p>
-    <w:p>
-      <w:pPr>
-        <w:rPr>
-          <w:rFonts w:ascii="Arial" w:eastAsia="Times New Roman" w:hAnsi="Arial" w:cs="Arial"/>
-          <w:color w:val="000000"/>
-          <w:sz w:val="24"/>
-          <w:szCs w:val="24"/>
-          <w:lang w:eastAsia="fr-FR"/>
-        </w:rPr>
-      </w:pPr>
-      <w:r>
-        <w:rPr>
-          <w:rFonts w:ascii="Arial" w:eastAsia="Times New Roman" w:hAnsi="Arial" w:cs="Arial"/>
-          <w:color w:val="000000"/>
-          <w:sz w:val="24"/>
-          <w:szCs w:val="24"/>
-          <w:lang w:eastAsia="fr-FR"/>
-        </w:rPr>
-        <w:br w:type="page"/>
-      </w:r>
-    </w:p>
-    <w:p>
-      <w:pPr>
-        <w:pStyle w:val="Paragraphedeliste"/>
+      <w:r>
+        <w:rPr>
+          <w:rFonts w:ascii="Arial" w:eastAsia="Times New Roman" w:hAnsi="Arial" w:cs="Arial"/>
+          <w:color w:val="000000"/>
+          <w:sz w:val="24"/>
+          <w:szCs w:val="24"/>
+          <w:lang w:eastAsia="fr-FR"/>
+        </w:rPr>
+        <w:t>Lancer la solution « Exercice_Quizz_API_Correction » en double cliquant sur le fichier du même nom avec l’extension « .sln ». Il vous sera peut-être demandé si vous voulez faire confiance à un projet venant de l’extérieur, dites o.k.</w:t>
+      </w:r>
+    </w:p>
+    <w:p>
+      <w:pPr>
         <w:spacing w:after="0" w:line="240" w:lineRule="auto"/>
         <w:jc w:val="both"/>
         <w:rPr>
@@ -5487,17 +5595,6 @@
           <w:lang w:eastAsia="fr-FR"/>
         </w:rPr>
       </w:pPr>
-      <w:r>
-        <w:rPr>
-          <w:rFonts w:ascii="Arial" w:eastAsia="Times New Roman" w:hAnsi="Arial" w:cs="Arial"/>
-          <w:color w:val="000000"/>
-          <w:sz w:val="24"/>
-          <w:szCs w:val="24"/>
-          <w:lang w:eastAsia="fr-FR"/>
-        </w:rPr>
-        <w:lastRenderedPageBreak/>
-        <w:t>Il suffit simplement d’allez sur le projet, de faire clique droit puis de sélectionner « Modifier Exercice_Quizz_API_Test.csproj ».</w:t>
-      </w:r>
     </w:p>
     <w:p>
       <w:pPr>
@@ -5511,28 +5608,15 @@
           <w:lang w:eastAsia="fr-FR"/>
         </w:rPr>
       </w:pPr>
-    </w:p>
-    <w:p>
-      <w:pPr>
-        <w:spacing w:after="0" w:line="240" w:lineRule="auto"/>
-        <w:jc w:val="center"/>
-        <w:rPr>
-          <w:rFonts w:ascii="Arial" w:eastAsia="Times New Roman" w:hAnsi="Arial" w:cs="Arial"/>
-          <w:color w:val="000000"/>
-          <w:sz w:val="24"/>
-          <w:szCs w:val="24"/>
-          <w:lang w:eastAsia="fr-FR"/>
-        </w:rPr>
-      </w:pPr>
       <w:r>
         <w:rPr>
           <w:noProof/>
         </w:rPr>
         <w:drawing>
-          <wp:inline distT="0" distB="0" distL="0" distR="0" wp14:anchorId="714B1215" wp14:editId="6801A4E4">
-            <wp:extent cx="3992880" cy="3519738"/>
-            <wp:effectExtent l="0" t="0" r="7620" b="5080"/>
-            <wp:docPr id="16" name="Image 16"/>
+          <wp:inline distT="0" distB="0" distL="0" distR="0" wp14:anchorId="6DA633DA" wp14:editId="1C201D0C">
+            <wp:extent cx="5760720" cy="996315"/>
+            <wp:effectExtent l="0" t="0" r="0" b="0"/>
+            <wp:docPr id="14" name="Image 14"/>
             <wp:cNvGraphicFramePr>
               <a:graphicFrameLocks xmlns:a="http://schemas.openxmlformats.org/drawingml/2006/main" noChangeAspect="1"/>
             </wp:cNvGraphicFramePr>
@@ -5552,7 +5636,7 @@
                   <pic:spPr>
                     <a:xfrm>
                       <a:off x="0" y="0"/>
-                      <a:ext cx="4004882" cy="3530318"/>
+                      <a:ext cx="5760720" cy="996315"/>
                     </a:xfrm>
                     <a:prstGeom prst="rect">
                       <a:avLst/>
@@ -5568,6 +5652,23 @@
     <w:p>
       <w:pPr>
         <w:spacing w:after="0" w:line="240" w:lineRule="auto"/>
+        <w:rPr>
+          <w:rFonts w:ascii="Arial" w:eastAsia="Times New Roman" w:hAnsi="Arial" w:cs="Arial"/>
+          <w:color w:val="000000"/>
+          <w:sz w:val="24"/>
+          <w:szCs w:val="24"/>
+          <w:lang w:eastAsia="fr-FR"/>
+        </w:rPr>
+      </w:pPr>
+    </w:p>
+    <w:p>
+      <w:pPr>
+        <w:pStyle w:val="Paragraphedeliste"/>
+        <w:numPr>
+          <w:ilvl w:val="0"/>
+          <w:numId w:val="6"/>
+        </w:numPr>
+        <w:spacing w:after="0" w:line="240" w:lineRule="auto"/>
         <w:jc w:val="both"/>
         <w:rPr>
           <w:rFonts w:ascii="Arial" w:eastAsia="Times New Roman" w:hAnsi="Arial" w:cs="Arial"/>
@@ -5577,11 +5678,21 @@
           <w:lang w:eastAsia="fr-FR"/>
         </w:rPr>
       </w:pPr>
-    </w:p>
-    <w:p>
-      <w:pPr>
-        <w:spacing w:after="0" w:line="240" w:lineRule="auto"/>
-        <w:ind w:left="567"/>
+      <w:r>
+        <w:rPr>
+          <w:rFonts w:ascii="Arial" w:eastAsia="Times New Roman" w:hAnsi="Arial" w:cs="Arial"/>
+          <w:color w:val="000000"/>
+          <w:sz w:val="24"/>
+          <w:szCs w:val="24"/>
+          <w:lang w:eastAsia="fr-FR"/>
+        </w:rPr>
+        <w:t>Compiler la solution soit en allant sur la solution et en faisant clique droit puis « Régénérer la solution » ou encore en éxécutant le combo Ctrl + Maj + B.Lorsque vous allez lancer la Régénération de la solution vous risquez d’obtenir l’erreur suivante :</w:t>
+      </w:r>
+    </w:p>
+    <w:p>
+      <w:pPr>
+        <w:pStyle w:val="Paragraphedeliste"/>
+        <w:spacing w:after="0" w:line="240" w:lineRule="auto"/>
         <w:jc w:val="both"/>
         <w:rPr>
           <w:rFonts w:ascii="Arial" w:eastAsia="Times New Roman" w:hAnsi="Arial" w:cs="Arial"/>
@@ -5591,34 +5702,12 @@
           <w:lang w:eastAsia="fr-FR"/>
         </w:rPr>
       </w:pPr>
-      <w:r>
-        <w:rPr>
-          <w:rFonts w:ascii="Arial" w:eastAsia="Times New Roman" w:hAnsi="Arial" w:cs="Arial"/>
-          <w:color w:val="000000"/>
-          <w:sz w:val="24"/>
-          <w:szCs w:val="24"/>
-          <w:lang w:eastAsia="fr-FR"/>
-        </w:rPr>
-        <w:t xml:space="preserve">Ensuite modifier la ligne « netcoreapp2.2 » en « netcoreapp2.1 ». </w:t>
-      </w:r>
-    </w:p>
-    <w:p>
-      <w:pPr>
-        <w:spacing w:after="0" w:line="240" w:lineRule="auto"/>
-        <w:jc w:val="both"/>
-        <w:rPr>
-          <w:rFonts w:ascii="Arial" w:eastAsia="Times New Roman" w:hAnsi="Arial" w:cs="Arial"/>
-          <w:color w:val="000000"/>
-          <w:sz w:val="24"/>
-          <w:szCs w:val="24"/>
-          <w:lang w:eastAsia="fr-FR"/>
-        </w:rPr>
-      </w:pPr>
-    </w:p>
-    <w:p>
-      <w:pPr>
-        <w:spacing w:after="0" w:line="240" w:lineRule="auto"/>
-        <w:jc w:val="both"/>
+    </w:p>
+    <w:p>
+      <w:pPr>
+        <w:pStyle w:val="Paragraphedeliste"/>
+        <w:spacing w:after="0" w:line="240" w:lineRule="auto"/>
+        <w:ind w:left="0"/>
         <w:rPr>
           <w:rFonts w:ascii="Arial" w:eastAsia="Times New Roman" w:hAnsi="Arial" w:cs="Arial"/>
           <w:color w:val="000000"/>
@@ -5632,10 +5721,10 @@
           <w:noProof/>
         </w:rPr>
         <w:drawing>
-          <wp:inline distT="0" distB="0" distL="0" distR="0" wp14:anchorId="221FA302" wp14:editId="32BD57F2">
-            <wp:extent cx="5095875" cy="1400175"/>
-            <wp:effectExtent l="0" t="0" r="9525" b="9525"/>
-            <wp:docPr id="17" name="Image 17"/>
+          <wp:inline distT="0" distB="0" distL="0" distR="0" wp14:anchorId="170709BD" wp14:editId="040D49DE">
+            <wp:extent cx="5760720" cy="844550"/>
+            <wp:effectExtent l="0" t="0" r="0" b="0"/>
+            <wp:docPr id="15" name="Image 15"/>
             <wp:cNvGraphicFramePr>
               <a:graphicFrameLocks xmlns:a="http://schemas.openxmlformats.org/drawingml/2006/main" noChangeAspect="1"/>
             </wp:cNvGraphicFramePr>
@@ -5655,7 +5744,7 @@
                   <pic:spPr>
                     <a:xfrm>
                       <a:off x="0" y="0"/>
-                      <a:ext cx="5095875" cy="1400175"/>
+                      <a:ext cx="5760720" cy="844550"/>
                     </a:xfrm>
                     <a:prstGeom prst="rect">
                       <a:avLst/>
@@ -5670,50 +5759,83 @@
     </w:p>
     <w:p>
       <w:pPr>
+        <w:pStyle w:val="Paragraphedeliste"/>
+        <w:spacing w:after="0" w:line="240" w:lineRule="auto"/>
+        <w:jc w:val="both"/>
+        <w:rPr>
+          <w:rFonts w:ascii="Arial" w:eastAsia="Times New Roman" w:hAnsi="Arial" w:cs="Arial"/>
+          <w:color w:val="000000"/>
+          <w:sz w:val="24"/>
+          <w:szCs w:val="24"/>
+          <w:lang w:eastAsia="fr-FR"/>
+        </w:rPr>
+      </w:pPr>
+    </w:p>
+    <w:p>
+      <w:pPr>
+        <w:rPr>
+          <w:rFonts w:ascii="Arial" w:eastAsia="Times New Roman" w:hAnsi="Arial" w:cs="Arial"/>
+          <w:color w:val="000000"/>
+          <w:sz w:val="24"/>
+          <w:szCs w:val="24"/>
+          <w:lang w:eastAsia="fr-FR"/>
+        </w:rPr>
+      </w:pPr>
+      <w:r>
+        <w:rPr>
+          <w:rFonts w:ascii="Arial" w:eastAsia="Times New Roman" w:hAnsi="Arial" w:cs="Arial"/>
+          <w:color w:val="000000"/>
+          <w:sz w:val="24"/>
+          <w:szCs w:val="24"/>
+          <w:lang w:eastAsia="fr-FR"/>
+        </w:rPr>
+        <w:br w:type="page"/>
+      </w:r>
+    </w:p>
+    <w:p>
+      <w:pPr>
+        <w:pStyle w:val="Paragraphedeliste"/>
+        <w:spacing w:after="0" w:line="240" w:lineRule="auto"/>
+        <w:jc w:val="both"/>
+        <w:rPr>
+          <w:rFonts w:ascii="Arial" w:eastAsia="Times New Roman" w:hAnsi="Arial" w:cs="Arial"/>
+          <w:color w:val="000000"/>
+          <w:sz w:val="24"/>
+          <w:szCs w:val="24"/>
+          <w:lang w:eastAsia="fr-FR"/>
+        </w:rPr>
+      </w:pPr>
+      <w:r>
+        <w:rPr>
+          <w:rFonts w:ascii="Arial" w:eastAsia="Times New Roman" w:hAnsi="Arial" w:cs="Arial"/>
+          <w:color w:val="000000"/>
+          <w:sz w:val="24"/>
+          <w:szCs w:val="24"/>
+          <w:lang w:eastAsia="fr-FR"/>
+        </w:rPr>
+        <w:lastRenderedPageBreak/>
+        <w:t>Il suffit simplement d’allez sur le projet, de faire clique droit puis de sélectionner « Modifier Exercice_Quizz_API_Test.csproj ».</w:t>
+      </w:r>
+    </w:p>
+    <w:p>
+      <w:pPr>
+        <w:spacing w:after="0" w:line="240" w:lineRule="auto"/>
+        <w:jc w:val="both"/>
+        <w:rPr>
+          <w:rFonts w:ascii="Arial" w:eastAsia="Times New Roman" w:hAnsi="Arial" w:cs="Arial"/>
+          <w:color w:val="000000"/>
+          <w:sz w:val="24"/>
+          <w:szCs w:val="24"/>
+          <w:lang w:eastAsia="fr-FR"/>
+        </w:rPr>
+      </w:pPr>
+    </w:p>
+    <w:p>
+      <w:pPr>
         <w:spacing w:after="0" w:line="240" w:lineRule="auto"/>
         <w:jc w:val="center"/>
         <w:rPr>
           <w:rFonts w:ascii="Arial" w:eastAsia="Times New Roman" w:hAnsi="Arial" w:cs="Arial"/>
-          <w:i/>
-          <w:iCs/>
-          <w:color w:val="000000"/>
-          <w:sz w:val="20"/>
-          <w:szCs w:val="20"/>
-          <w:lang w:eastAsia="fr-FR"/>
-        </w:rPr>
-      </w:pPr>
-      <w:r>
-        <w:rPr>
-          <w:rFonts w:ascii="Arial" w:eastAsia="Times New Roman" w:hAnsi="Arial" w:cs="Arial"/>
-          <w:i/>
-          <w:iCs/>
-          <w:color w:val="000000"/>
-          <w:sz w:val="20"/>
-          <w:szCs w:val="20"/>
-          <w:lang w:eastAsia="fr-FR"/>
-        </w:rPr>
-        <w:t>Avant la modification</w:t>
-      </w:r>
-    </w:p>
-    <w:p>
-      <w:pPr>
-        <w:spacing w:after="0" w:line="240" w:lineRule="auto"/>
-        <w:jc w:val="center"/>
-        <w:rPr>
-          <w:rFonts w:ascii="Arial" w:eastAsia="Times New Roman" w:hAnsi="Arial" w:cs="Arial"/>
-          <w:color w:val="000000"/>
-          <w:sz w:val="24"/>
-          <w:szCs w:val="24"/>
-          <w:lang w:eastAsia="fr-FR"/>
-        </w:rPr>
-      </w:pPr>
-    </w:p>
-    <w:p>
-      <w:pPr>
-        <w:spacing w:after="0" w:line="240" w:lineRule="auto"/>
-        <w:jc w:val="center"/>
-        <w:rPr>
-          <w:rFonts w:ascii="Arial" w:eastAsia="Times New Roman" w:hAnsi="Arial" w:cs="Arial"/>
           <w:color w:val="000000"/>
           <w:sz w:val="24"/>
           <w:szCs w:val="24"/>
@@ -5725,10 +5847,10 @@
           <w:noProof/>
         </w:rPr>
         <w:drawing>
-          <wp:inline distT="0" distB="0" distL="0" distR="0" wp14:anchorId="24E3BF0D" wp14:editId="50250AEC">
-            <wp:extent cx="4448175" cy="1085850"/>
-            <wp:effectExtent l="0" t="0" r="9525" b="0"/>
-            <wp:docPr id="25" name="Image 25"/>
+          <wp:inline distT="0" distB="0" distL="0" distR="0" wp14:anchorId="0CD77197" wp14:editId="402D5A37">
+            <wp:extent cx="3992880" cy="3519738"/>
+            <wp:effectExtent l="0" t="0" r="7620" b="5080"/>
+            <wp:docPr id="16" name="Image 16"/>
             <wp:cNvGraphicFramePr>
               <a:graphicFrameLocks xmlns:a="http://schemas.openxmlformats.org/drawingml/2006/main" noChangeAspect="1"/>
             </wp:cNvGraphicFramePr>
@@ -5748,7 +5870,7 @@
                   <pic:spPr>
                     <a:xfrm>
                       <a:off x="0" y="0"/>
-                      <a:ext cx="4448175" cy="1085850"/>
+                      <a:ext cx="4004882" cy="3530318"/>
                     </a:xfrm>
                     <a:prstGeom prst="rect">
                       <a:avLst/>
@@ -5764,33 +5886,6 @@
     <w:p>
       <w:pPr>
         <w:spacing w:after="0" w:line="240" w:lineRule="auto"/>
-        <w:jc w:val="center"/>
-        <w:rPr>
-          <w:rFonts w:ascii="Arial" w:eastAsia="Times New Roman" w:hAnsi="Arial" w:cs="Arial"/>
-          <w:i/>
-          <w:iCs/>
-          <w:color w:val="000000"/>
-          <w:sz w:val="20"/>
-          <w:szCs w:val="20"/>
-          <w:lang w:eastAsia="fr-FR"/>
-        </w:rPr>
-      </w:pPr>
-      <w:r>
-        <w:rPr>
-          <w:rFonts w:ascii="Arial" w:eastAsia="Times New Roman" w:hAnsi="Arial" w:cs="Arial"/>
-          <w:i/>
-          <w:iCs/>
-          <w:color w:val="000000"/>
-          <w:sz w:val="20"/>
-          <w:szCs w:val="20"/>
-          <w:lang w:eastAsia="fr-FR"/>
-        </w:rPr>
-        <w:t>Après la modification</w:t>
-      </w:r>
-    </w:p>
-    <w:p>
-      <w:pPr>
-        <w:spacing w:after="0" w:line="240" w:lineRule="auto"/>
         <w:jc w:val="both"/>
         <w:rPr>
           <w:rFonts w:ascii="Arial" w:eastAsia="Times New Roman" w:hAnsi="Arial" w:cs="Arial"/>
@@ -5804,7 +5899,7 @@
     <w:p>
       <w:pPr>
         <w:spacing w:after="0" w:line="240" w:lineRule="auto"/>
-        <w:ind w:left="709"/>
+        <w:ind w:left="567"/>
         <w:jc w:val="both"/>
         <w:rPr>
           <w:rFonts w:ascii="Arial" w:eastAsia="Times New Roman" w:hAnsi="Arial" w:cs="Arial"/>
@@ -5822,96 +5917,26 @@
           <w:szCs w:val="24"/>
           <w:lang w:eastAsia="fr-FR"/>
         </w:rPr>
-        <w:t>Si vous relancer la génération du projet, l’erreur devrait disparaître.</w:t>
-      </w:r>
-    </w:p>
-    <w:p>
-      <w:pPr>
-        <w:spacing w:after="0" w:line="240" w:lineRule="auto"/>
-        <w:rPr>
-          <w:rFonts w:ascii="Arial" w:eastAsia="Times New Roman" w:hAnsi="Arial" w:cs="Arial"/>
-          <w:color w:val="000000"/>
-          <w:sz w:val="24"/>
-          <w:szCs w:val="24"/>
-          <w:lang w:eastAsia="fr-FR"/>
-        </w:rPr>
-      </w:pPr>
-    </w:p>
-    <w:p>
-      <w:pPr>
-        <w:rPr>
-          <w:rFonts w:ascii="Arial" w:eastAsia="Times New Roman" w:hAnsi="Arial" w:cs="Arial"/>
-          <w:color w:val="000000"/>
-          <w:sz w:val="24"/>
-          <w:szCs w:val="24"/>
-          <w:lang w:eastAsia="fr-FR"/>
-        </w:rPr>
-      </w:pPr>
-      <w:r>
-        <w:rPr>
-          <w:rFonts w:ascii="Arial" w:eastAsia="Times New Roman" w:hAnsi="Arial" w:cs="Arial"/>
-          <w:color w:val="000000"/>
-          <w:sz w:val="24"/>
-          <w:szCs w:val="24"/>
-          <w:lang w:eastAsia="fr-FR"/>
-        </w:rPr>
-        <w:br w:type="page"/>
-      </w:r>
-    </w:p>
-    <w:p>
-      <w:pPr>
-        <w:spacing w:after="0" w:line="240" w:lineRule="auto"/>
-        <w:rPr>
-          <w:rFonts w:ascii="Arial" w:eastAsia="Times New Roman" w:hAnsi="Arial" w:cs="Arial"/>
-          <w:color w:val="000000"/>
-          <w:sz w:val="24"/>
-          <w:szCs w:val="24"/>
-          <w:lang w:eastAsia="fr-FR"/>
-        </w:rPr>
-      </w:pPr>
-    </w:p>
-    <w:p>
-      <w:pPr>
-        <w:pStyle w:val="Paragraphedeliste"/>
-        <w:numPr>
-          <w:ilvl w:val="0"/>
-          <w:numId w:val="6"/>
-        </w:numPr>
-        <w:spacing w:after="0" w:line="240" w:lineRule="auto"/>
-        <w:rPr>
-          <w:rFonts w:ascii="Arial" w:eastAsia="Times New Roman" w:hAnsi="Arial" w:cs="Arial"/>
-          <w:color w:val="000000"/>
-          <w:sz w:val="24"/>
-          <w:szCs w:val="24"/>
-          <w:lang w:eastAsia="fr-FR"/>
-        </w:rPr>
-      </w:pPr>
-      <w:r>
-        <w:rPr>
-          <w:rFonts w:ascii="Arial" w:eastAsia="Times New Roman" w:hAnsi="Arial" w:cs="Arial"/>
-          <w:color w:val="000000"/>
-          <w:sz w:val="24"/>
-          <w:szCs w:val="24"/>
-          <w:lang w:eastAsia="fr-FR"/>
-        </w:rPr>
-        <w:t>Lancer ensuite le projet « Quizz_API_Correction » en appuyant sur F5, une fenêtre de navigateur devrait se lancer avec le résultat suivant :</w:t>
-      </w:r>
-    </w:p>
-    <w:p>
-      <w:pPr>
-        <w:spacing w:after="0" w:line="240" w:lineRule="auto"/>
-        <w:rPr>
-          <w:rFonts w:ascii="Arial" w:eastAsia="Times New Roman" w:hAnsi="Arial" w:cs="Arial"/>
-          <w:color w:val="000000"/>
-          <w:sz w:val="24"/>
-          <w:szCs w:val="24"/>
-          <w:lang w:eastAsia="fr-FR"/>
-        </w:rPr>
-      </w:pPr>
-    </w:p>
-    <w:p>
-      <w:pPr>
-        <w:spacing w:after="0" w:line="240" w:lineRule="auto"/>
+        <w:t xml:space="preserve">Ensuite modifier la ligne « netcoreapp2.2 » en « netcoreapp2.1 ». </w:t>
+      </w:r>
+    </w:p>
+    <w:p>
+      <w:pPr>
+        <w:spacing w:after="0" w:line="240" w:lineRule="auto"/>
+        <w:jc w:val="both"/>
+        <w:rPr>
+          <w:rFonts w:ascii="Arial" w:eastAsia="Times New Roman" w:hAnsi="Arial" w:cs="Arial"/>
+          <w:color w:val="000000"/>
+          <w:sz w:val="24"/>
+          <w:szCs w:val="24"/>
+          <w:lang w:eastAsia="fr-FR"/>
+        </w:rPr>
+      </w:pPr>
+    </w:p>
+    <w:p>
+      <w:pPr>
+        <w:spacing w:after="0" w:line="240" w:lineRule="auto"/>
+        <w:jc w:val="both"/>
         <w:rPr>
           <w:rFonts w:ascii="Arial" w:eastAsia="Times New Roman" w:hAnsi="Arial" w:cs="Arial"/>
           <w:color w:val="000000"/>
@@ -5925,10 +5950,10 @@
           <w:noProof/>
         </w:rPr>
         <w:drawing>
-          <wp:inline distT="0" distB="0" distL="0" distR="0" wp14:anchorId="3820D83A" wp14:editId="5F13F067">
-            <wp:extent cx="5760720" cy="570865"/>
-            <wp:effectExtent l="0" t="0" r="0" b="635"/>
-            <wp:docPr id="18" name="Image 18"/>
+          <wp:inline distT="0" distB="0" distL="0" distR="0" wp14:anchorId="26EAB7D7" wp14:editId="159B6E01">
+            <wp:extent cx="5095875" cy="1400175"/>
+            <wp:effectExtent l="0" t="0" r="9525" b="9525"/>
+            <wp:docPr id="17" name="Image 17"/>
             <wp:cNvGraphicFramePr>
               <a:graphicFrameLocks xmlns:a="http://schemas.openxmlformats.org/drawingml/2006/main" noChangeAspect="1"/>
             </wp:cNvGraphicFramePr>
@@ -5948,7 +5973,7 @@
                   <pic:spPr>
                     <a:xfrm>
                       <a:off x="0" y="0"/>
-                      <a:ext cx="5760720" cy="570865"/>
+                      <a:ext cx="5095875" cy="1400175"/>
                     </a:xfrm>
                     <a:prstGeom prst="rect">
                       <a:avLst/>
@@ -5964,57 +5989,47 @@
     <w:p>
       <w:pPr>
         <w:spacing w:after="0" w:line="240" w:lineRule="auto"/>
-        <w:rPr>
-          <w:rFonts w:ascii="Arial" w:eastAsia="Times New Roman" w:hAnsi="Arial" w:cs="Arial"/>
-          <w:color w:val="000000"/>
-          <w:sz w:val="24"/>
-          <w:szCs w:val="24"/>
-          <w:lang w:eastAsia="fr-FR"/>
-        </w:rPr>
-      </w:pPr>
-    </w:p>
-    <w:p>
-      <w:pPr>
-        <w:pStyle w:val="Paragraphedeliste"/>
-        <w:numPr>
-          <w:ilvl w:val="0"/>
-          <w:numId w:val="6"/>
-        </w:numPr>
-        <w:spacing w:after="0" w:line="240" w:lineRule="auto"/>
-        <w:rPr>
-          <w:rFonts w:ascii="Arial" w:eastAsia="Times New Roman" w:hAnsi="Arial" w:cs="Arial"/>
-          <w:color w:val="000000"/>
-          <w:sz w:val="24"/>
-          <w:szCs w:val="24"/>
-          <w:lang w:eastAsia="fr-FR"/>
-        </w:rPr>
-      </w:pPr>
-      <w:r>
-        <w:rPr>
-          <w:rFonts w:ascii="Arial" w:eastAsia="Times New Roman" w:hAnsi="Arial" w:cs="Arial"/>
-          <w:color w:val="000000"/>
-          <w:sz w:val="24"/>
-          <w:szCs w:val="24"/>
-          <w:lang w:eastAsia="fr-FR"/>
-        </w:rPr>
-        <w:t>Vous pouvez maintenant lancer les tests de la correction, vous devriez obtenir le résultat suivant :</w:t>
-      </w:r>
-    </w:p>
-    <w:p>
-      <w:pPr>
-        <w:spacing w:after="0" w:line="240" w:lineRule="auto"/>
-        <w:rPr>
-          <w:rFonts w:ascii="Arial" w:eastAsia="Times New Roman" w:hAnsi="Arial" w:cs="Arial"/>
-          <w:color w:val="000000"/>
-          <w:sz w:val="24"/>
-          <w:szCs w:val="24"/>
-          <w:lang w:eastAsia="fr-FR"/>
-        </w:rPr>
-      </w:pPr>
-    </w:p>
-    <w:p>
-      <w:pPr>
-        <w:spacing w:after="0" w:line="240" w:lineRule="auto"/>
+        <w:jc w:val="center"/>
+        <w:rPr>
+          <w:rFonts w:ascii="Arial" w:eastAsia="Times New Roman" w:hAnsi="Arial" w:cs="Arial"/>
+          <w:i/>
+          <w:iCs/>
+          <w:color w:val="000000"/>
+          <w:sz w:val="20"/>
+          <w:szCs w:val="20"/>
+          <w:lang w:eastAsia="fr-FR"/>
+        </w:rPr>
+      </w:pPr>
+      <w:r>
+        <w:rPr>
+          <w:rFonts w:ascii="Arial" w:eastAsia="Times New Roman" w:hAnsi="Arial" w:cs="Arial"/>
+          <w:i/>
+          <w:iCs/>
+          <w:color w:val="000000"/>
+          <w:sz w:val="20"/>
+          <w:szCs w:val="20"/>
+          <w:lang w:eastAsia="fr-FR"/>
+        </w:rPr>
+        <w:t>Avant la modification</w:t>
+      </w:r>
+    </w:p>
+    <w:p>
+      <w:pPr>
+        <w:spacing w:after="0" w:line="240" w:lineRule="auto"/>
+        <w:jc w:val="center"/>
+        <w:rPr>
+          <w:rFonts w:ascii="Arial" w:eastAsia="Times New Roman" w:hAnsi="Arial" w:cs="Arial"/>
+          <w:color w:val="000000"/>
+          <w:sz w:val="24"/>
+          <w:szCs w:val="24"/>
+          <w:lang w:eastAsia="fr-FR"/>
+        </w:rPr>
+      </w:pPr>
+    </w:p>
+    <w:p>
+      <w:pPr>
+        <w:spacing w:after="0" w:line="240" w:lineRule="auto"/>
+        <w:jc w:val="center"/>
         <w:rPr>
           <w:rFonts w:ascii="Arial" w:eastAsia="Times New Roman" w:hAnsi="Arial" w:cs="Arial"/>
           <w:color w:val="000000"/>
@@ -6028,10 +6043,10 @@
           <w:noProof/>
         </w:rPr>
         <w:drawing>
-          <wp:inline distT="0" distB="0" distL="0" distR="0" wp14:anchorId="1AFA7643" wp14:editId="1597AFD3">
-            <wp:extent cx="5760720" cy="1031240"/>
-            <wp:effectExtent l="0" t="0" r="0" b="0"/>
-            <wp:docPr id="19" name="Image 19"/>
+          <wp:inline distT="0" distB="0" distL="0" distR="0" wp14:anchorId="06D7C700" wp14:editId="1EFA0C0A">
+            <wp:extent cx="4448175" cy="1085850"/>
+            <wp:effectExtent l="0" t="0" r="9525" b="0"/>
+            <wp:docPr id="25" name="Image 25"/>
             <wp:cNvGraphicFramePr>
               <a:graphicFrameLocks xmlns:a="http://schemas.openxmlformats.org/drawingml/2006/main" noChangeAspect="1"/>
             </wp:cNvGraphicFramePr>
@@ -6051,6 +6066,309 @@
                   <pic:spPr>
                     <a:xfrm>
                       <a:off x="0" y="0"/>
+                      <a:ext cx="4448175" cy="1085850"/>
+                    </a:xfrm>
+                    <a:prstGeom prst="rect">
+                      <a:avLst/>
+                    </a:prstGeom>
+                  </pic:spPr>
+                </pic:pic>
+              </a:graphicData>
+            </a:graphic>
+          </wp:inline>
+        </w:drawing>
+      </w:r>
+    </w:p>
+    <w:p>
+      <w:pPr>
+        <w:spacing w:after="0" w:line="240" w:lineRule="auto"/>
+        <w:jc w:val="center"/>
+        <w:rPr>
+          <w:rFonts w:ascii="Arial" w:eastAsia="Times New Roman" w:hAnsi="Arial" w:cs="Arial"/>
+          <w:i/>
+          <w:iCs/>
+          <w:color w:val="000000"/>
+          <w:sz w:val="20"/>
+          <w:szCs w:val="20"/>
+          <w:lang w:eastAsia="fr-FR"/>
+        </w:rPr>
+      </w:pPr>
+      <w:r>
+        <w:rPr>
+          <w:rFonts w:ascii="Arial" w:eastAsia="Times New Roman" w:hAnsi="Arial" w:cs="Arial"/>
+          <w:i/>
+          <w:iCs/>
+          <w:color w:val="000000"/>
+          <w:sz w:val="20"/>
+          <w:szCs w:val="20"/>
+          <w:lang w:eastAsia="fr-FR"/>
+        </w:rPr>
+        <w:t>Après la modification</w:t>
+      </w:r>
+    </w:p>
+    <w:p>
+      <w:pPr>
+        <w:spacing w:after="0" w:line="240" w:lineRule="auto"/>
+        <w:jc w:val="both"/>
+        <w:rPr>
+          <w:rFonts w:ascii="Arial" w:eastAsia="Times New Roman" w:hAnsi="Arial" w:cs="Arial"/>
+          <w:color w:val="000000"/>
+          <w:sz w:val="24"/>
+          <w:szCs w:val="24"/>
+          <w:lang w:eastAsia="fr-FR"/>
+        </w:rPr>
+      </w:pPr>
+    </w:p>
+    <w:p>
+      <w:pPr>
+        <w:spacing w:after="0" w:line="240" w:lineRule="auto"/>
+        <w:ind w:left="709"/>
+        <w:jc w:val="both"/>
+        <w:rPr>
+          <w:rFonts w:ascii="Arial" w:eastAsia="Times New Roman" w:hAnsi="Arial" w:cs="Arial"/>
+          <w:color w:val="000000"/>
+          <w:sz w:val="24"/>
+          <w:szCs w:val="24"/>
+          <w:lang w:eastAsia="fr-FR"/>
+        </w:rPr>
+      </w:pPr>
+      <w:r>
+        <w:rPr>
+          <w:rFonts w:ascii="Arial" w:eastAsia="Times New Roman" w:hAnsi="Arial" w:cs="Arial"/>
+          <w:color w:val="000000"/>
+          <w:sz w:val="24"/>
+          <w:szCs w:val="24"/>
+          <w:lang w:eastAsia="fr-FR"/>
+        </w:rPr>
+        <w:t>Si vous relancer la génération du projet, l’erreur devrait disparaître.</w:t>
+      </w:r>
+    </w:p>
+    <w:p>
+      <w:pPr>
+        <w:spacing w:after="0" w:line="240" w:lineRule="auto"/>
+        <w:rPr>
+          <w:rFonts w:ascii="Arial" w:eastAsia="Times New Roman" w:hAnsi="Arial" w:cs="Arial"/>
+          <w:color w:val="000000"/>
+          <w:sz w:val="24"/>
+          <w:szCs w:val="24"/>
+          <w:lang w:eastAsia="fr-FR"/>
+        </w:rPr>
+      </w:pPr>
+    </w:p>
+    <w:p>
+      <w:pPr>
+        <w:rPr>
+          <w:rFonts w:ascii="Arial" w:eastAsia="Times New Roman" w:hAnsi="Arial" w:cs="Arial"/>
+          <w:color w:val="000000"/>
+          <w:sz w:val="24"/>
+          <w:szCs w:val="24"/>
+          <w:lang w:eastAsia="fr-FR"/>
+        </w:rPr>
+      </w:pPr>
+      <w:r>
+        <w:rPr>
+          <w:rFonts w:ascii="Arial" w:eastAsia="Times New Roman" w:hAnsi="Arial" w:cs="Arial"/>
+          <w:color w:val="000000"/>
+          <w:sz w:val="24"/>
+          <w:szCs w:val="24"/>
+          <w:lang w:eastAsia="fr-FR"/>
+        </w:rPr>
+        <w:br w:type="page"/>
+      </w:r>
+    </w:p>
+    <w:p>
+      <w:pPr>
+        <w:spacing w:after="0" w:line="240" w:lineRule="auto"/>
+        <w:rPr>
+          <w:rFonts w:ascii="Arial" w:eastAsia="Times New Roman" w:hAnsi="Arial" w:cs="Arial"/>
+          <w:color w:val="000000"/>
+          <w:sz w:val="24"/>
+          <w:szCs w:val="24"/>
+          <w:lang w:eastAsia="fr-FR"/>
+        </w:rPr>
+      </w:pPr>
+    </w:p>
+    <w:p>
+      <w:pPr>
+        <w:pStyle w:val="Paragraphedeliste"/>
+        <w:numPr>
+          <w:ilvl w:val="0"/>
+          <w:numId w:val="6"/>
+        </w:numPr>
+        <w:spacing w:after="0" w:line="240" w:lineRule="auto"/>
+        <w:rPr>
+          <w:rFonts w:ascii="Arial" w:eastAsia="Times New Roman" w:hAnsi="Arial" w:cs="Arial"/>
+          <w:color w:val="000000"/>
+          <w:sz w:val="24"/>
+          <w:szCs w:val="24"/>
+          <w:lang w:eastAsia="fr-FR"/>
+        </w:rPr>
+      </w:pPr>
+      <w:r>
+        <w:rPr>
+          <w:rFonts w:ascii="Arial" w:eastAsia="Times New Roman" w:hAnsi="Arial" w:cs="Arial"/>
+          <w:color w:val="000000"/>
+          <w:sz w:val="24"/>
+          <w:szCs w:val="24"/>
+          <w:lang w:eastAsia="fr-FR"/>
+        </w:rPr>
+        <w:t>Lancer ensuite le projet « Quizz_API_Correction » en appuyant sur F5, une fenêtre de navigateur devrait se lancer avec le résultat suivant :</w:t>
+      </w:r>
+    </w:p>
+    <w:p>
+      <w:pPr>
+        <w:spacing w:after="0" w:line="240" w:lineRule="auto"/>
+        <w:rPr>
+          <w:rFonts w:ascii="Arial" w:eastAsia="Times New Roman" w:hAnsi="Arial" w:cs="Arial"/>
+          <w:color w:val="000000"/>
+          <w:sz w:val="24"/>
+          <w:szCs w:val="24"/>
+          <w:lang w:eastAsia="fr-FR"/>
+        </w:rPr>
+      </w:pPr>
+    </w:p>
+    <w:p>
+      <w:pPr>
+        <w:spacing w:after="0" w:line="240" w:lineRule="auto"/>
+        <w:rPr>
+          <w:rFonts w:ascii="Arial" w:eastAsia="Times New Roman" w:hAnsi="Arial" w:cs="Arial"/>
+          <w:color w:val="000000"/>
+          <w:sz w:val="24"/>
+          <w:szCs w:val="24"/>
+          <w:lang w:eastAsia="fr-FR"/>
+        </w:rPr>
+      </w:pPr>
+      <w:r>
+        <w:rPr>
+          <w:noProof/>
+        </w:rPr>
+        <w:drawing>
+          <wp:inline distT="0" distB="0" distL="0" distR="0" wp14:anchorId="79ACA895" wp14:editId="6FCC4ADF">
+            <wp:extent cx="5760720" cy="570865"/>
+            <wp:effectExtent l="0" t="0" r="0" b="635"/>
+            <wp:docPr id="18" name="Image 18"/>
+            <wp:cNvGraphicFramePr>
+              <a:graphicFrameLocks xmlns:a="http://schemas.openxmlformats.org/drawingml/2006/main" noChangeAspect="1"/>
+            </wp:cNvGraphicFramePr>
+            <a:graphic xmlns:a="http://schemas.openxmlformats.org/drawingml/2006/main">
+              <a:graphicData uri="http://schemas.openxmlformats.org/drawingml/2006/picture">
+                <pic:pic xmlns:pic="http://schemas.openxmlformats.org/drawingml/2006/picture">
+                  <pic:nvPicPr>
+                    <pic:cNvPr id="1" name=""/>
+                    <pic:cNvPicPr/>
+                  </pic:nvPicPr>
+                  <pic:blipFill>
+                    <a:blip r:embed="rId27"/>
+                    <a:stretch>
+                      <a:fillRect/>
+                    </a:stretch>
+                  </pic:blipFill>
+                  <pic:spPr>
+                    <a:xfrm>
+                      <a:off x="0" y="0"/>
+                      <a:ext cx="5760720" cy="570865"/>
+                    </a:xfrm>
+                    <a:prstGeom prst="rect">
+                      <a:avLst/>
+                    </a:prstGeom>
+                  </pic:spPr>
+                </pic:pic>
+              </a:graphicData>
+            </a:graphic>
+          </wp:inline>
+        </w:drawing>
+      </w:r>
+    </w:p>
+    <w:p>
+      <w:pPr>
+        <w:spacing w:after="0" w:line="240" w:lineRule="auto"/>
+        <w:rPr>
+          <w:rFonts w:ascii="Arial" w:eastAsia="Times New Roman" w:hAnsi="Arial" w:cs="Arial"/>
+          <w:color w:val="000000"/>
+          <w:sz w:val="24"/>
+          <w:szCs w:val="24"/>
+          <w:lang w:eastAsia="fr-FR"/>
+        </w:rPr>
+      </w:pPr>
+    </w:p>
+    <w:p>
+      <w:pPr>
+        <w:pStyle w:val="Paragraphedeliste"/>
+        <w:numPr>
+          <w:ilvl w:val="0"/>
+          <w:numId w:val="6"/>
+        </w:numPr>
+        <w:spacing w:after="0" w:line="240" w:lineRule="auto"/>
+        <w:rPr>
+          <w:rFonts w:ascii="Arial" w:eastAsia="Times New Roman" w:hAnsi="Arial" w:cs="Arial"/>
+          <w:color w:val="000000"/>
+          <w:sz w:val="24"/>
+          <w:szCs w:val="24"/>
+          <w:lang w:eastAsia="fr-FR"/>
+        </w:rPr>
+      </w:pPr>
+      <w:r>
+        <w:rPr>
+          <w:rFonts w:ascii="Arial" w:eastAsia="Times New Roman" w:hAnsi="Arial" w:cs="Arial"/>
+          <w:color w:val="000000"/>
+          <w:sz w:val="24"/>
+          <w:szCs w:val="24"/>
+          <w:lang w:eastAsia="fr-FR"/>
+        </w:rPr>
+        <w:t>Vous pouvez maintenant lancer les tests de la correction, vous devriez obtenir le résultat suivant :</w:t>
+      </w:r>
+    </w:p>
+    <w:p>
+      <w:pPr>
+        <w:spacing w:after="0" w:line="240" w:lineRule="auto"/>
+        <w:rPr>
+          <w:rFonts w:ascii="Arial" w:eastAsia="Times New Roman" w:hAnsi="Arial" w:cs="Arial"/>
+          <w:color w:val="000000"/>
+          <w:sz w:val="24"/>
+          <w:szCs w:val="24"/>
+          <w:lang w:eastAsia="fr-FR"/>
+        </w:rPr>
+      </w:pPr>
+    </w:p>
+    <w:p>
+      <w:pPr>
+        <w:spacing w:after="0" w:line="240" w:lineRule="auto"/>
+        <w:rPr>
+          <w:rFonts w:ascii="Arial" w:eastAsia="Times New Roman" w:hAnsi="Arial" w:cs="Arial"/>
+          <w:color w:val="000000"/>
+          <w:sz w:val="24"/>
+          <w:szCs w:val="24"/>
+          <w:lang w:eastAsia="fr-FR"/>
+        </w:rPr>
+      </w:pPr>
+      <w:r>
+        <w:rPr>
+          <w:noProof/>
+        </w:rPr>
+        <w:drawing>
+          <wp:inline distT="0" distB="0" distL="0" distR="0" wp14:anchorId="0B6138D6" wp14:editId="2BCE2BE8">
+            <wp:extent cx="5760720" cy="1031240"/>
+            <wp:effectExtent l="0" t="0" r="0" b="0"/>
+            <wp:docPr id="19" name="Image 19"/>
+            <wp:cNvGraphicFramePr>
+              <a:graphicFrameLocks xmlns:a="http://schemas.openxmlformats.org/drawingml/2006/main" noChangeAspect="1"/>
+            </wp:cNvGraphicFramePr>
+            <a:graphic xmlns:a="http://schemas.openxmlformats.org/drawingml/2006/main">
+              <a:graphicData uri="http://schemas.openxmlformats.org/drawingml/2006/picture">
+                <pic:pic xmlns:pic="http://schemas.openxmlformats.org/drawingml/2006/picture">
+                  <pic:nvPicPr>
+                    <pic:cNvPr id="1" name=""/>
+                    <pic:cNvPicPr/>
+                  </pic:nvPicPr>
+                  <pic:blipFill>
+                    <a:blip r:embed="rId28"/>
+                    <a:stretch>
+                      <a:fillRect/>
+                    </a:stretch>
+                  </pic:blipFill>
+                  <pic:spPr>
+                    <a:xfrm>
+                      <a:off x="0" y="0"/>
                       <a:ext cx="5760720" cy="1031240"/>
                     </a:xfrm>
                     <a:prstGeom prst="rect">
@@ -6141,7 +6459,7 @@
       </w:r>
     </w:p>
     <w:sectPr>
-      <w:headerReference w:type="default" r:id="rId27"/>
+      <w:headerReference w:type="default" r:id="rId29"/>
       <w:type w:val="continuous"/>
       <w:pgSz w:w="11906" w:h="16838"/>
       <w:pgMar w:top="1417" w:right="1417" w:bottom="1417" w:left="1417" w:header="708" w:footer="708" w:gutter="0"/>
@@ -6187,6 +6505,7 @@
         <w:docPartUnique/>
       </w:docPartObj>
     </w:sdtPr>
+    <w:sdtEndPr/>
     <w:sdtContent>
       <w:p>
         <w:pPr>
@@ -6276,6 +6595,7 @@
         <w:dataBinding w:prefixMappings="xmlns:ns0='http://purl.org/dc/elements/1.1/' xmlns:ns1='http://schemas.openxmlformats.org/package/2006/metadata/core-properties' " w:xpath="/ns1:coreProperties[1]/ns0:title[1]" w:storeItemID="{6C3C8BC8-F283-45AE-878A-BAB7291924A1}"/>
         <w:text/>
       </w:sdtPr>
+      <w:sdtEndPr/>
       <w:sdtContent>
         <w:r>
           <w:rPr>
@@ -7123,8 +7443,11 @@
     <w:lsdException w:name="Table 3D effects 3" w:semiHidden="1" w:unhideWhenUsed="1"/>
     <w:lsdException w:name="Table Contemporary" w:semiHidden="1" w:unhideWhenUsed="1"/>
     <w:lsdException w:name="Table Elegant" w:semiHidden="1" w:unhideWhenUsed="1"/>
+    <w:lsdException w:name="Table Professional" w:semiHidden="1" w:unhideWhenUsed="1"/>
     <w:lsdException w:name="Table Subtle 1" w:semiHidden="1" w:unhideWhenUsed="1"/>
     <w:lsdException w:name="Table Subtle 2" w:semiHidden="1" w:unhideWhenUsed="1"/>
+    <w:lsdException w:name="Table Web 1" w:semiHidden="1" w:unhideWhenUsed="1"/>
+    <w:lsdException w:name="Table Web 2" w:semiHidden="1" w:unhideWhenUsed="1"/>
     <w:lsdException w:name="Table Web 3" w:semiHidden="1" w:unhideWhenUsed="1"/>
     <w:lsdException w:name="Balloon Text" w:semiHidden="1" w:unhideWhenUsed="1"/>
     <w:lsdException w:name="Table Grid" w:uiPriority="39"/>
@@ -7721,7 +8044,7 @@
     <w:charset w:val="00"/>
     <w:family w:val="roman"/>
     <w:pitch w:val="variable"/>
-    <w:sig w:usb0="E0002AFF" w:usb1="C0007841" w:usb2="00000009" w:usb3="00000000" w:csb0="000001FF" w:csb1="00000000"/>
+    <w:sig w:usb0="E0002EFF" w:usb1="C000785B" w:usb2="00000009" w:usb3="00000000" w:csb0="000001FF" w:csb1="00000000"/>
   </w:font>
   <w:font w:name="Bahnschrift Condensed">
     <w:panose1 w:val="020B0502040204020203"/>
@@ -7735,7 +8058,7 @@
     <w:charset w:val="00"/>
     <w:family w:val="swiss"/>
     <w:pitch w:val="variable"/>
-    <w:sig w:usb0="E0002AFF" w:usb1="4000ACFF" w:usb2="00000001" w:usb3="00000000" w:csb0="000001FF" w:csb1="00000000"/>
+    <w:sig w:usb0="E4002EFF" w:usb1="C000247B" w:usb2="00000009" w:usb3="00000000" w:csb0="000001FF" w:csb1="00000000"/>
   </w:font>
   <w:font w:name="Courier New">
     <w:panose1 w:val="02070309020205020404"/>
@@ -7763,7 +8086,7 @@
     <w:charset w:val="00"/>
     <w:family w:val="swiss"/>
     <w:pitch w:val="variable"/>
-    <w:sig w:usb0="A0002AEF" w:usb1="4000207B" w:usb2="00000000" w:usb3="00000000" w:csb0="000001FF" w:csb1="00000000"/>
+    <w:sig w:usb0="E4002EFF" w:usb1="C000247B" w:usb2="00000009" w:usb3="00000000" w:csb0="000001FF" w:csb1="00000000"/>
   </w:font>
   <w:font w:name="Segoe UI">
     <w:panose1 w:val="020B0502040204020203"/>
@@ -7777,7 +8100,7 @@
     <w:charset w:val="00"/>
     <w:family w:val="swiss"/>
     <w:pitch w:val="variable"/>
-    <w:sig w:usb0="E0002AFF" w:usb1="C0007843" w:usb2="00000009" w:usb3="00000000" w:csb0="000001FF" w:csb1="00000000"/>
+    <w:sig w:usb0="E0002EFF" w:usb1="C000785B" w:usb2="00000009" w:usb3="00000000" w:csb0="000001FF" w:csb1="00000000"/>
   </w:font>
   <w:font w:name="Conduit ITC Light">
     <w:altName w:val="Franklin Gothic Medium Cond"/>
@@ -7823,6 +8146,8 @@
     <w:rsidRoot w:val="002E60E3"/>
     <w:rsid w:val="002E60E3"/>
     <w:rsid w:val="00421F98"/>
+    <w:rsid w:val="00857537"/>
+    <w:rsid w:val="00FC70E8"/>
   </w:rsids>
   <m:mathPr>
     <m:mathFont m:val="Cambria Math"/>
@@ -8604,7 +8929,7 @@
 </file>
 
 <file path=customXml/itemProps1.xml><?xml version="1.0" encoding="utf-8"?>
-<ds:datastoreItem xmlns:ds="http://schemas.openxmlformats.org/officeDocument/2006/customXml" ds:itemID="{7DCFBCEA-9565-440D-8F09-46F724E6FE16}">
+<ds:datastoreItem xmlns:ds="http://schemas.openxmlformats.org/officeDocument/2006/customXml" ds:itemID="{5C9D6375-55CE-4895-9902-5E3EE5C09182}">
   <ds:schemaRefs>
     <ds:schemaRef ds:uri="http://schemas.openxmlformats.org/officeDocument/2006/bibliography"/>
   </ds:schemaRefs>

</xml_diff>

<commit_message>
Delete in Solution Repository Test Project in double
</commit_message>
<xml_diff>
--- a/Transmission_Connaissances_Quizz.docx
+++ b/Transmission_Connaissances_Quizz.docx
@@ -893,8 +893,6 @@
         </w:rPr>
         <w:br w:type="page"/>
       </w:r>
-      <w:bookmarkStart w:id="0" w:name="_GoBack"/>
-      <w:bookmarkEnd w:id="0"/>
     </w:p>
     <w:p>
       <w:pPr>
@@ -911,7 +909,7 @@
           <w:u w:val="single"/>
         </w:rPr>
       </w:pPr>
-      <w:bookmarkStart w:id="1" w:name="_Toc19977531"/>
+      <w:bookmarkStart w:id="0" w:name="_Toc19977531"/>
       <w:r>
         <w:rPr>
           <w:rFonts w:ascii="Arial" w:hAnsi="Arial" w:cs="Arial"/>
@@ -933,7 +931,7 @@
         </w:rPr>
         <w:t> :</w:t>
       </w:r>
-      <w:bookmarkEnd w:id="1"/>
+      <w:bookmarkEnd w:id="0"/>
     </w:p>
     <w:p>
       <w:pPr>
@@ -1336,7 +1334,7 @@
           <w:u w:val="single"/>
         </w:rPr>
       </w:pPr>
-      <w:bookmarkStart w:id="2" w:name="_Toc19977532"/>
+      <w:bookmarkStart w:id="1" w:name="_Toc19977532"/>
       <w:r>
         <w:rPr>
           <w:rFonts w:ascii="Arial" w:hAnsi="Arial" w:cs="Arial"/>
@@ -1360,7 +1358,7 @@
         </w:rPr>
         <w:t> : Une question de questions</w:t>
       </w:r>
-      <w:bookmarkEnd w:id="2"/>
+      <w:bookmarkEnd w:id="1"/>
     </w:p>
     <w:p>
       <w:pPr>
@@ -1622,7 +1620,7 @@
           <w:szCs w:val="24"/>
         </w:rPr>
       </w:pPr>
-      <w:bookmarkStart w:id="3" w:name="_Toc19977533"/>
+      <w:bookmarkStart w:id="2" w:name="_Toc19977533"/>
       <w:r>
         <w:rPr>
           <w:rFonts w:ascii="Arial" w:hAnsi="Arial" w:cs="Arial"/>
@@ -1647,7 +1645,7 @@
         </w:rPr>
         <w:t> :</w:t>
       </w:r>
-      <w:bookmarkEnd w:id="3"/>
+      <w:bookmarkEnd w:id="2"/>
     </w:p>
     <w:p>
       <w:pPr>
@@ -2582,7 +2580,7 @@
           <w:lang w:eastAsia="fr-FR"/>
         </w:rPr>
       </w:pPr>
-      <w:bookmarkStart w:id="4" w:name="_Toc19977534"/>
+      <w:bookmarkStart w:id="3" w:name="_Toc19977534"/>
       <w:r>
         <w:rPr>
           <w:rFonts w:ascii="Arial" w:eastAsia="Times New Roman" w:hAnsi="Arial" w:cs="Arial"/>
@@ -2628,7 +2626,7 @@
         </w:rPr>
         <w:t> :</w:t>
       </w:r>
-      <w:bookmarkEnd w:id="4"/>
+      <w:bookmarkEnd w:id="3"/>
     </w:p>
     <w:p>
       <w:pPr>
@@ -3089,7 +3087,7 @@
           <w:lang w:eastAsia="fr-FR"/>
         </w:rPr>
       </w:pPr>
-      <w:bookmarkStart w:id="5" w:name="_Toc19977535"/>
+      <w:bookmarkStart w:id="4" w:name="_Toc19977535"/>
       <w:r>
         <w:rPr>
           <w:rFonts w:ascii="Arial" w:eastAsia="Times New Roman" w:hAnsi="Arial" w:cs="Arial"/>
@@ -3144,7 +3142,7 @@
         </w:rPr>
         <w:t> :</w:t>
       </w:r>
-      <w:bookmarkEnd w:id="5"/>
+      <w:bookmarkEnd w:id="4"/>
     </w:p>
     <w:p>
       <w:pPr>
@@ -3555,6 +3553,7 @@
     <w:p>
       <w:pPr>
         <w:spacing w:after="0" w:line="240" w:lineRule="auto"/>
+        <w:jc w:val="both"/>
         <w:rPr>
           <w:rFonts w:ascii="Arial" w:eastAsia="Times New Roman" w:hAnsi="Arial" w:cs="Arial"/>
           <w:color w:val="000000"/>
@@ -3585,54 +3584,57 @@
           <w:lang w:eastAsia="fr-FR"/>
         </w:rPr>
       </w:pPr>
-    </w:p>
-    <w:p>
-      <w:pPr>
-        <w:spacing w:after="0" w:line="240" w:lineRule="auto"/>
-        <w:rPr>
-          <w:rFonts w:ascii="Arial" w:eastAsia="Times New Roman" w:hAnsi="Arial" w:cs="Arial"/>
-          <w:color w:val="000000"/>
-          <w:sz w:val="24"/>
-          <w:szCs w:val="24"/>
-          <w:lang w:eastAsia="fr-FR"/>
-        </w:rPr>
-      </w:pPr>
-      <w:r>
-        <w:rPr>
-          <w:rFonts w:ascii="Arial" w:eastAsia="Times New Roman" w:hAnsi="Arial" w:cs="Arial"/>
-          <w:color w:val="000000"/>
-          <w:sz w:val="24"/>
-          <w:szCs w:val="24"/>
-          <w:lang w:eastAsia="fr-FR"/>
-        </w:rPr>
-        <w:t xml:space="preserve">Si vous ne les implémentez pas, les tests ne fonctionneront pas. N’oubliez pas de les implémenter afin de reussir l’exercice. J’ai commencé à implémenter cette classe, à vous de </w:t>
-      </w:r>
-      <w:r>
-        <w:rPr>
-          <w:rFonts w:ascii="Arial" w:eastAsia="Times New Roman" w:hAnsi="Arial" w:cs="Arial"/>
-          <w:color w:val="000000"/>
-          <w:sz w:val="24"/>
-          <w:szCs w:val="24"/>
-          <w:lang w:eastAsia="fr-FR"/>
-        </w:rPr>
-        <w:t>finaliser son implémentation.</w:t>
-      </w:r>
-    </w:p>
-    <w:p>
-      <w:pPr>
-        <w:spacing w:after="0" w:line="240" w:lineRule="auto"/>
-        <w:rPr>
-          <w:rFonts w:ascii="Arial" w:eastAsia="Times New Roman" w:hAnsi="Arial" w:cs="Arial"/>
-          <w:color w:val="000000"/>
-          <w:sz w:val="24"/>
-          <w:szCs w:val="24"/>
-          <w:lang w:eastAsia="fr-FR"/>
-        </w:rPr>
-      </w:pPr>
-    </w:p>
-    <w:p>
-      <w:pPr>
-        <w:spacing w:after="0" w:line="240" w:lineRule="auto"/>
+      <w:bookmarkStart w:id="5" w:name="_GoBack"/>
+      <w:bookmarkEnd w:id="5"/>
+    </w:p>
+    <w:p>
+      <w:pPr>
+        <w:spacing w:after="0" w:line="240" w:lineRule="auto"/>
+        <w:rPr>
+          <w:rFonts w:ascii="Arial" w:eastAsia="Times New Roman" w:hAnsi="Arial" w:cs="Arial"/>
+          <w:color w:val="000000"/>
+          <w:sz w:val="24"/>
+          <w:szCs w:val="24"/>
+          <w:lang w:eastAsia="fr-FR"/>
+        </w:rPr>
+      </w:pPr>
+      <w:r>
+        <w:rPr>
+          <w:rFonts w:ascii="Arial" w:eastAsia="Times New Roman" w:hAnsi="Arial" w:cs="Arial"/>
+          <w:color w:val="000000"/>
+          <w:sz w:val="24"/>
+          <w:szCs w:val="24"/>
+          <w:lang w:eastAsia="fr-FR"/>
+        </w:rPr>
+        <w:t>Vous pouvez vous inspirez de ce « Fake » pour créer le vrai Repository, celui qui servira à l’utilisation de l’API</w:t>
+      </w:r>
+      <w:r>
+        <w:rPr>
+          <w:rFonts w:ascii="Arial" w:eastAsia="Times New Roman" w:hAnsi="Arial" w:cs="Arial"/>
+          <w:color w:val="000000"/>
+          <w:sz w:val="24"/>
+          <w:szCs w:val="24"/>
+          <w:lang w:eastAsia="fr-FR"/>
+        </w:rPr>
+        <w:t>.</w:t>
+      </w:r>
+    </w:p>
+    <w:p>
+      <w:pPr>
+        <w:spacing w:after="0" w:line="240" w:lineRule="auto"/>
+        <w:rPr>
+          <w:rFonts w:ascii="Arial" w:eastAsia="Times New Roman" w:hAnsi="Arial" w:cs="Arial"/>
+          <w:color w:val="000000"/>
+          <w:sz w:val="24"/>
+          <w:szCs w:val="24"/>
+          <w:lang w:eastAsia="fr-FR"/>
+        </w:rPr>
+      </w:pPr>
+    </w:p>
+    <w:p>
+      <w:pPr>
+        <w:spacing w:after="0" w:line="240" w:lineRule="auto"/>
+        <w:jc w:val="both"/>
         <w:rPr>
           <w:rFonts w:ascii="Arial" w:eastAsia="Times New Roman" w:hAnsi="Arial" w:cs="Arial"/>
           <w:color w:val="000000"/>
@@ -8146,6 +8148,7 @@
     <w:rsidRoot w:val="002E60E3"/>
     <w:rsid w:val="002E60E3"/>
     <w:rsid w:val="00421F98"/>
+    <w:rsid w:val="007529CF"/>
     <w:rsid w:val="00857537"/>
     <w:rsid w:val="00FC70E8"/>
   </w:rsids>
@@ -8929,7 +8932,7 @@
 </file>
 
 <file path=customXml/itemProps1.xml><?xml version="1.0" encoding="utf-8"?>
-<ds:datastoreItem xmlns:ds="http://schemas.openxmlformats.org/officeDocument/2006/customXml" ds:itemID="{5C9D6375-55CE-4895-9902-5E3EE5C09182}">
+<ds:datastoreItem xmlns:ds="http://schemas.openxmlformats.org/officeDocument/2006/customXml" ds:itemID="{20F6641E-EC2A-4A70-9471-F846A5DD2FCE}">
   <ds:schemaRefs>
     <ds:schemaRef ds:uri="http://schemas.openxmlformats.org/officeDocument/2006/bibliography"/>
   </ds:schemaRefs>

</xml_diff>